<commit_message>
Se adicionó otro requerimiento
</commit_message>
<xml_diff>
--- a/Documentación/Manual de Operación.docx
+++ b/Documentación/Manual de Operación.docx
@@ -74,6 +74,7 @@
       <w:r>
         <w:rPr>
           <w:rFonts w:ascii="Times New Roman" w:hAnsi="Times New Roman" w:cs="Times New Roman"/>
+          <w:noProof/>
           <w:sz w:val="24"/>
           <w:szCs w:val="24"/>
           <w:lang w:val="es-ES"/>
@@ -258,16 +259,43 @@
           <w:szCs w:val="24"/>
           <w:lang w:val="es-ES"/>
         </w:rPr>
-        <w:t xml:space="preserve">Sistema operativo </w:t>
-      </w:r>
-      <w:r>
-        <w:rPr>
-          <w:rFonts w:ascii="Times New Roman" w:hAnsi="Times New Roman" w:cs="Times New Roman"/>
-          <w:sz w:val="24"/>
-          <w:szCs w:val="24"/>
-          <w:lang w:val="es-ES"/>
-        </w:rPr>
-        <w:t>windows</w:t>
+        <w:t xml:space="preserve">Sistema </w:t>
+      </w:r>
+      <w:r>
+        <w:rPr>
+          <w:rFonts w:ascii="Times New Roman" w:hAnsi="Times New Roman" w:cs="Times New Roman"/>
+          <w:sz w:val="24"/>
+          <w:szCs w:val="24"/>
+          <w:lang w:val="es-ES"/>
+        </w:rPr>
+        <w:t>O</w:t>
+      </w:r>
+      <w:r>
+        <w:rPr>
+          <w:rFonts w:ascii="Times New Roman" w:hAnsi="Times New Roman" w:cs="Times New Roman"/>
+          <w:sz w:val="24"/>
+          <w:szCs w:val="24"/>
+          <w:lang w:val="es-ES"/>
+        </w:rPr>
+        <w:t xml:space="preserve">perativo </w:t>
+      </w:r>
+      <w:r>
+        <w:rPr>
+          <w:rFonts w:ascii="Times New Roman" w:hAnsi="Times New Roman" w:cs="Times New Roman"/>
+          <w:sz w:val="24"/>
+          <w:szCs w:val="24"/>
+          <w:lang w:val="es-ES"/>
+        </w:rPr>
+        <w:t>W</w:t>
+      </w:r>
+      <w:r>
+        <w:rPr>
+          <w:rFonts w:ascii="Times New Roman" w:hAnsi="Times New Roman" w:cs="Times New Roman"/>
+          <w:sz w:val="24"/>
+          <w:szCs w:val="24"/>
+          <w:lang w:val="es-ES"/>
+        </w:rPr>
+        <w:t>indows</w:t>
       </w:r>
     </w:p>
     <w:p>
@@ -277,40 +305,53 @@
           <w:ilvl w:val="0"/>
           <w:numId w:val="1"/>
         </w:numPr>
-        <w:jc w:val="both"/>
-        <w:rPr>
-          <w:rFonts w:ascii="Times New Roman" w:hAnsi="Times New Roman" w:cs="Times New Roman"/>
-          <w:sz w:val="24"/>
-          <w:szCs w:val="24"/>
-          <w:lang w:val="es-ES"/>
-        </w:rPr>
-      </w:pPr>
-      <w:r>
-        <w:rPr>
-          <w:rFonts w:ascii="Times New Roman" w:hAnsi="Times New Roman" w:cs="Times New Roman"/>
-          <w:sz w:val="24"/>
-          <w:szCs w:val="24"/>
-          <w:lang w:val="es-ES"/>
-        </w:rPr>
-        <w:t xml:space="preserve">Tener instalado </w:t>
-      </w:r>
-      <w:r>
-        <w:rPr>
-          <w:rFonts w:ascii="Times New Roman" w:hAnsi="Times New Roman" w:cs="Times New Roman"/>
-          <w:sz w:val="24"/>
-          <w:szCs w:val="24"/>
-          <w:lang w:val="es-ES"/>
-        </w:rPr>
-        <w:t>un entorno de Apache</w:t>
-      </w:r>
-      <w:r>
-        <w:rPr>
-          <w:rFonts w:ascii="Times New Roman" w:hAnsi="Times New Roman" w:cs="Times New Roman"/>
-          <w:sz w:val="24"/>
-          <w:szCs w:val="24"/>
-          <w:lang w:val="es-ES"/>
-        </w:rPr>
-        <w:t xml:space="preserve"> en el sistema, para este caso específico se recomienda instalar XAMPP.</w:t>
+        <w:rPr>
+          <w:rFonts w:ascii="Times New Roman" w:hAnsi="Times New Roman" w:cs="Times New Roman"/>
+          <w:sz w:val="24"/>
+          <w:szCs w:val="24"/>
+          <w:lang w:val="es-ES"/>
+        </w:rPr>
+      </w:pPr>
+      <w:r>
+        <w:rPr>
+          <w:rFonts w:ascii="Times New Roman" w:hAnsi="Times New Roman" w:cs="Times New Roman"/>
+          <w:sz w:val="24"/>
+          <w:szCs w:val="24"/>
+          <w:lang w:val="es-ES"/>
+        </w:rPr>
+        <w:t>Tener instalado un entorno de Apache en el sistema, para este caso específico se recomienda instalar XAMPP.</w:t>
+      </w:r>
+      <w:r>
+        <w:rPr>
+          <w:rFonts w:ascii="Times New Roman" w:hAnsi="Times New Roman" w:cs="Times New Roman"/>
+          <w:sz w:val="24"/>
+          <w:szCs w:val="24"/>
+          <w:lang w:val="es-ES"/>
+        </w:rPr>
+        <w:t xml:space="preserve"> (</w:t>
+      </w:r>
+      <w:hyperlink r:id="rId6" w:history="1">
+        <w:r>
+          <w:rPr>
+            <w:rStyle w:val="Hipervnculo"/>
+            <w:rFonts w:ascii="Times New Roman" w:hAnsi="Times New Roman" w:cs="Times New Roman"/>
+            <w:i/>
+            <w:iCs/>
+            <w:sz w:val="24"/>
+            <w:szCs w:val="24"/>
+            <w:lang w:val="es-ES"/>
+          </w:rPr>
+          <w:t>https://www.apachefriends.org/es/download_success.html</w:t>
+        </w:r>
+      </w:hyperlink>
+      <w:r>
+        <w:rPr>
+          <w:rFonts w:ascii="Times New Roman" w:hAnsi="Times New Roman" w:cs="Times New Roman"/>
+          <w:sz w:val="24"/>
+          <w:szCs w:val="24"/>
+          <w:lang w:val="es-ES"/>
+        </w:rPr>
+        <w:t xml:space="preserve"> )</w:t>
       </w:r>
     </w:p>
     <w:p>
@@ -335,43 +376,422 @@
           <w:szCs w:val="24"/>
           <w:lang w:val="es-ES"/>
         </w:rPr>
+        <w:t>Tener instalado un editor de código fuente</w:t>
+      </w:r>
+      <w:r>
+        <w:rPr>
+          <w:rFonts w:ascii="Times New Roman" w:hAnsi="Times New Roman" w:cs="Times New Roman"/>
+          <w:sz w:val="24"/>
+          <w:szCs w:val="24"/>
+          <w:lang w:val="es-ES"/>
+        </w:rPr>
+        <w:t xml:space="preserve">, se recomienda Visual Studio </w:t>
+      </w:r>
+      <w:proofErr w:type="spellStart"/>
+      <w:r>
+        <w:rPr>
+          <w:rFonts w:ascii="Times New Roman" w:hAnsi="Times New Roman" w:cs="Times New Roman"/>
+          <w:sz w:val="24"/>
+          <w:szCs w:val="24"/>
+          <w:lang w:val="es-ES"/>
+        </w:rPr>
+        <w:t>Code</w:t>
+      </w:r>
+      <w:proofErr w:type="spellEnd"/>
+      <w:r>
+        <w:rPr>
+          <w:rFonts w:ascii="Times New Roman" w:hAnsi="Times New Roman" w:cs="Times New Roman"/>
+          <w:sz w:val="24"/>
+          <w:szCs w:val="24"/>
+          <w:lang w:val="es-ES"/>
+        </w:rPr>
+        <w:t>.</w:t>
+      </w:r>
+    </w:p>
+    <w:p>
+      <w:pPr>
+        <w:pStyle w:val="Prrafodelista"/>
+        <w:numPr>
+          <w:ilvl w:val="0"/>
+          <w:numId w:val="1"/>
+        </w:numPr>
+        <w:jc w:val="both"/>
+        <w:rPr>
+          <w:rFonts w:ascii="Times New Roman" w:hAnsi="Times New Roman" w:cs="Times New Roman"/>
+          <w:sz w:val="24"/>
+          <w:szCs w:val="24"/>
+          <w:lang w:val="es-ES"/>
+        </w:rPr>
+      </w:pPr>
+      <w:r>
+        <w:rPr>
+          <w:rFonts w:ascii="Times New Roman" w:hAnsi="Times New Roman" w:cs="Times New Roman"/>
+          <w:sz w:val="24"/>
+          <w:szCs w:val="24"/>
+          <w:lang w:val="es-ES"/>
+        </w:rPr>
+        <w:t xml:space="preserve">Tener instalado en control de </w:t>
+      </w:r>
+      <w:proofErr w:type="spellStart"/>
+      <w:r>
+        <w:rPr>
+          <w:rFonts w:ascii="Times New Roman" w:hAnsi="Times New Roman" w:cs="Times New Roman"/>
+          <w:sz w:val="24"/>
+          <w:szCs w:val="24"/>
+          <w:lang w:val="es-ES"/>
+        </w:rPr>
+        <w:t>versionamiento</w:t>
+      </w:r>
+      <w:proofErr w:type="spellEnd"/>
+      <w:r>
+        <w:rPr>
+          <w:rFonts w:ascii="Times New Roman" w:hAnsi="Times New Roman" w:cs="Times New Roman"/>
+          <w:sz w:val="24"/>
+          <w:szCs w:val="24"/>
+          <w:lang w:val="es-ES"/>
+        </w:rPr>
+        <w:t xml:space="preserve"> </w:t>
+      </w:r>
+      <w:proofErr w:type="gramStart"/>
+      <w:r>
+        <w:rPr>
+          <w:rFonts w:ascii="Times New Roman" w:hAnsi="Times New Roman" w:cs="Times New Roman"/>
+          <w:sz w:val="24"/>
+          <w:szCs w:val="24"/>
+          <w:lang w:val="es-ES"/>
+        </w:rPr>
+        <w:t>Git</w:t>
+      </w:r>
+      <w:r>
+        <w:rPr>
+          <w:rFonts w:ascii="Times New Roman" w:hAnsi="Times New Roman" w:cs="Times New Roman"/>
+          <w:sz w:val="24"/>
+          <w:szCs w:val="24"/>
+          <w:lang w:val="es-ES"/>
+        </w:rPr>
+        <w:t xml:space="preserve">  (</w:t>
+      </w:r>
+      <w:proofErr w:type="gramEnd"/>
+      <w:r>
+        <w:rPr>
+          <w:rFonts w:ascii="Times New Roman" w:hAnsi="Times New Roman" w:cs="Times New Roman"/>
+          <w:i/>
+          <w:iCs/>
+          <w:sz w:val="24"/>
+          <w:szCs w:val="24"/>
+          <w:lang w:val="es-ES"/>
+        </w:rPr>
+        <w:fldChar w:fldCharType="begin"/>
+      </w:r>
+      <w:r>
+        <w:rPr>
+          <w:rFonts w:ascii="Times New Roman" w:hAnsi="Times New Roman" w:cs="Times New Roman"/>
+          <w:i/>
+          <w:iCs/>
+          <w:sz w:val="24"/>
+          <w:szCs w:val="24"/>
+          <w:lang w:val="es-ES"/>
+        </w:rPr>
+        <w:instrText xml:space="preserve"> HYPERLINK "</w:instrText>
+      </w:r>
+      <w:r>
+        <w:rPr>
+          <w:rFonts w:ascii="Times New Roman" w:hAnsi="Times New Roman" w:cs="Times New Roman"/>
+          <w:i/>
+          <w:iCs/>
+          <w:sz w:val="24"/>
+          <w:szCs w:val="24"/>
+          <w:lang w:val="es-ES"/>
+        </w:rPr>
+        <w:instrText>https://git-scm.com/downloads</w:instrText>
+      </w:r>
+      <w:r>
+        <w:rPr>
+          <w:rFonts w:ascii="Times New Roman" w:hAnsi="Times New Roman" w:cs="Times New Roman"/>
+          <w:i/>
+          <w:iCs/>
+          <w:sz w:val="24"/>
+          <w:szCs w:val="24"/>
+          <w:lang w:val="es-ES"/>
+        </w:rPr>
+        <w:instrText xml:space="preserve">" </w:instrText>
+      </w:r>
+      <w:r>
+        <w:rPr>
+          <w:rFonts w:ascii="Times New Roman" w:hAnsi="Times New Roman" w:cs="Times New Roman"/>
+          <w:i/>
+          <w:iCs/>
+          <w:sz w:val="24"/>
+          <w:szCs w:val="24"/>
+          <w:lang w:val="es-ES"/>
+        </w:rPr>
+        <w:fldChar w:fldCharType="separate"/>
+      </w:r>
+      <w:r>
+        <w:rPr>
+          <w:rStyle w:val="Hipervnculo"/>
+          <w:rFonts w:ascii="Times New Roman" w:hAnsi="Times New Roman" w:cs="Times New Roman"/>
+          <w:i/>
+          <w:iCs/>
+          <w:sz w:val="24"/>
+          <w:szCs w:val="24"/>
+          <w:lang w:val="es-ES"/>
+        </w:rPr>
+        <w:t>https://git-scm.com/downloads</w:t>
+      </w:r>
+      <w:r>
+        <w:rPr>
+          <w:rFonts w:ascii="Times New Roman" w:hAnsi="Times New Roman" w:cs="Times New Roman"/>
+          <w:i/>
+          <w:iCs/>
+          <w:sz w:val="24"/>
+          <w:szCs w:val="24"/>
+          <w:lang w:val="es-ES"/>
+        </w:rPr>
+        <w:fldChar w:fldCharType="end"/>
+      </w:r>
+      <w:r>
+        <w:rPr>
+          <w:rFonts w:ascii="Times New Roman" w:hAnsi="Times New Roman" w:cs="Times New Roman"/>
+          <w:sz w:val="24"/>
+          <w:szCs w:val="24"/>
+          <w:lang w:val="es-ES"/>
+        </w:rPr>
+        <w:t xml:space="preserve"> )</w:t>
+      </w:r>
+    </w:p>
+    <w:p>
+      <w:pPr>
+        <w:pStyle w:val="Prrafodelista"/>
+        <w:numPr>
+          <w:ilvl w:val="0"/>
+          <w:numId w:val="1"/>
+        </w:numPr>
+        <w:jc w:val="both"/>
+        <w:rPr>
+          <w:rFonts w:ascii="Times New Roman" w:hAnsi="Times New Roman" w:cs="Times New Roman"/>
+          <w:sz w:val="24"/>
+          <w:szCs w:val="24"/>
+          <w:lang w:val="es-ES"/>
+        </w:rPr>
+      </w:pPr>
+      <w:r>
+        <w:rPr>
+          <w:rFonts w:ascii="Times New Roman" w:hAnsi="Times New Roman" w:cs="Times New Roman"/>
+          <w:sz w:val="24"/>
+          <w:szCs w:val="24"/>
+          <w:lang w:val="es-ES"/>
+        </w:rPr>
         <w:t xml:space="preserve">Tener instalado </w:t>
       </w:r>
-      <w:r>
-        <w:rPr>
-          <w:rFonts w:ascii="Times New Roman" w:hAnsi="Times New Roman" w:cs="Times New Roman"/>
-          <w:sz w:val="24"/>
-          <w:szCs w:val="24"/>
-          <w:lang w:val="es-ES"/>
-        </w:rPr>
-        <w:t>un editor de código fuente</w:t>
-      </w:r>
-      <w:r>
-        <w:rPr>
-          <w:rFonts w:ascii="Times New Roman" w:hAnsi="Times New Roman" w:cs="Times New Roman"/>
-          <w:sz w:val="24"/>
-          <w:szCs w:val="24"/>
-          <w:lang w:val="es-ES"/>
-        </w:rPr>
-        <w:t xml:space="preserve">, se recomienda </w:t>
-      </w:r>
-      <w:r>
-        <w:rPr>
-          <w:rFonts w:ascii="Times New Roman" w:hAnsi="Times New Roman" w:cs="Times New Roman"/>
-          <w:sz w:val="24"/>
-          <w:szCs w:val="24"/>
-          <w:lang w:val="es-ES"/>
-        </w:rPr>
-        <w:t>Visual Studio Code</w:t>
-      </w:r>
-      <w:r>
-        <w:rPr>
-          <w:rFonts w:ascii="Times New Roman" w:hAnsi="Times New Roman" w:cs="Times New Roman"/>
-          <w:sz w:val="24"/>
-          <w:szCs w:val="24"/>
-          <w:lang w:val="es-ES"/>
-        </w:rPr>
-        <w:t>.</w:t>
+      <w:proofErr w:type="spellStart"/>
+      <w:r>
+        <w:rPr>
+          <w:rFonts w:ascii="Times New Roman" w:hAnsi="Times New Roman" w:cs="Times New Roman"/>
+          <w:sz w:val="24"/>
+          <w:szCs w:val="24"/>
+          <w:lang w:val="es-ES"/>
+        </w:rPr>
+        <w:t>nodejs</w:t>
+      </w:r>
+      <w:proofErr w:type="spellEnd"/>
+      <w:r>
+        <w:rPr>
+          <w:rFonts w:ascii="Times New Roman" w:hAnsi="Times New Roman" w:cs="Times New Roman"/>
+          <w:sz w:val="24"/>
+          <w:szCs w:val="24"/>
+          <w:lang w:val="es-ES"/>
+        </w:rPr>
+        <w:t xml:space="preserve"> </w:t>
+      </w:r>
+      <w:r>
+        <w:rPr>
+          <w:rFonts w:ascii="Times New Roman" w:hAnsi="Times New Roman" w:cs="Times New Roman"/>
+          <w:sz w:val="24"/>
+          <w:szCs w:val="24"/>
+          <w:lang w:val="es-ES"/>
+        </w:rPr>
+        <w:tab/>
+      </w:r>
+      <w:r>
+        <w:rPr>
+          <w:rFonts w:ascii="Times New Roman" w:hAnsi="Times New Roman" w:cs="Times New Roman"/>
+          <w:sz w:val="24"/>
+          <w:szCs w:val="24"/>
+          <w:lang w:val="es-ES"/>
+        </w:rPr>
+        <w:tab/>
+      </w:r>
+      <w:r>
+        <w:rPr>
+          <w:rFonts w:ascii="Times New Roman" w:hAnsi="Times New Roman" w:cs="Times New Roman"/>
+          <w:sz w:val="24"/>
+          <w:szCs w:val="24"/>
+          <w:lang w:val="es-ES"/>
+        </w:rPr>
+        <w:t>(</w:t>
+      </w:r>
+      <w:hyperlink r:id="rId7" w:history="1">
+        <w:r>
+          <w:rPr>
+            <w:rStyle w:val="Hipervnculo"/>
+            <w:rFonts w:ascii="Times New Roman" w:hAnsi="Times New Roman" w:cs="Times New Roman"/>
+            <w:i/>
+            <w:iCs/>
+            <w:sz w:val="24"/>
+            <w:szCs w:val="24"/>
+            <w:lang w:val="es-ES"/>
+          </w:rPr>
+          <w:t>https://nodejs.org/en</w:t>
+        </w:r>
+        <w:r>
+          <w:rPr>
+            <w:rStyle w:val="Hipervnculo"/>
+            <w:rFonts w:ascii="Times New Roman" w:hAnsi="Times New Roman" w:cs="Times New Roman"/>
+            <w:sz w:val="24"/>
+            <w:szCs w:val="24"/>
+            <w:lang w:val="es-ES"/>
+          </w:rPr>
+          <w:t>/</w:t>
+        </w:r>
+      </w:hyperlink>
+      <w:r>
+        <w:rPr>
+          <w:rFonts w:ascii="Times New Roman" w:hAnsi="Times New Roman" w:cs="Times New Roman"/>
+          <w:sz w:val="24"/>
+          <w:szCs w:val="24"/>
+          <w:lang w:val="es-ES"/>
+        </w:rPr>
+        <w:t xml:space="preserve"> )</w:t>
+      </w:r>
+    </w:p>
+    <w:p>
+      <w:pPr>
+        <w:pStyle w:val="Prrafodelista"/>
+        <w:numPr>
+          <w:ilvl w:val="0"/>
+          <w:numId w:val="1"/>
+        </w:numPr>
+        <w:jc w:val="both"/>
+        <w:rPr>
+          <w:rFonts w:ascii="Times New Roman" w:hAnsi="Times New Roman" w:cs="Times New Roman"/>
+          <w:sz w:val="24"/>
+          <w:szCs w:val="24"/>
+          <w:lang w:val="es-ES"/>
+        </w:rPr>
+      </w:pPr>
+      <w:r>
+        <w:rPr>
+          <w:rFonts w:ascii="Times New Roman" w:hAnsi="Times New Roman" w:cs="Times New Roman"/>
+          <w:sz w:val="24"/>
+          <w:szCs w:val="24"/>
+          <w:lang w:val="es-ES"/>
+        </w:rPr>
+        <w:t xml:space="preserve">Tener instalado angular </w:t>
+      </w:r>
+      <w:proofErr w:type="spellStart"/>
+      <w:r>
+        <w:rPr>
+          <w:rFonts w:ascii="Times New Roman" w:hAnsi="Times New Roman" w:cs="Times New Roman"/>
+          <w:sz w:val="24"/>
+          <w:szCs w:val="24"/>
+          <w:lang w:val="es-ES"/>
+        </w:rPr>
+        <w:t>cli</w:t>
+      </w:r>
+      <w:proofErr w:type="spellEnd"/>
+      <w:r>
+        <w:rPr>
+          <w:rFonts w:ascii="Times New Roman" w:hAnsi="Times New Roman" w:cs="Times New Roman"/>
+          <w:sz w:val="24"/>
+          <w:szCs w:val="24"/>
+          <w:lang w:val="es-ES"/>
+        </w:rPr>
+        <w:t xml:space="preserve"> </w:t>
+      </w:r>
+      <w:r>
+        <w:rPr>
+          <w:rFonts w:ascii="Times New Roman" w:hAnsi="Times New Roman" w:cs="Times New Roman"/>
+          <w:sz w:val="24"/>
+          <w:szCs w:val="24"/>
+          <w:lang w:val="es-ES"/>
+        </w:rPr>
+        <w:tab/>
+      </w:r>
+      <w:r>
+        <w:rPr>
+          <w:rFonts w:ascii="Times New Roman" w:hAnsi="Times New Roman" w:cs="Times New Roman"/>
+          <w:sz w:val="24"/>
+          <w:szCs w:val="24"/>
+          <w:lang w:val="es-ES"/>
+        </w:rPr>
+        <w:tab/>
+      </w:r>
+      <w:r>
+        <w:rPr>
+          <w:rFonts w:ascii="Times New Roman" w:hAnsi="Times New Roman" w:cs="Times New Roman"/>
+          <w:sz w:val="24"/>
+          <w:szCs w:val="24"/>
+          <w:lang w:val="es-ES"/>
+        </w:rPr>
+        <w:t>(</w:t>
+      </w:r>
+      <w:proofErr w:type="spellStart"/>
+      <w:r>
+        <w:rPr>
+          <w:rFonts w:ascii="Times New Roman" w:hAnsi="Times New Roman" w:cs="Times New Roman"/>
+          <w:i/>
+          <w:iCs/>
+          <w:sz w:val="24"/>
+          <w:szCs w:val="24"/>
+          <w:lang w:val="es-ES"/>
+        </w:rPr>
+        <w:t>npm</w:t>
+      </w:r>
+      <w:proofErr w:type="spellEnd"/>
+      <w:r>
+        <w:rPr>
+          <w:rFonts w:ascii="Times New Roman" w:hAnsi="Times New Roman" w:cs="Times New Roman"/>
+          <w:i/>
+          <w:iCs/>
+          <w:sz w:val="24"/>
+          <w:szCs w:val="24"/>
+          <w:lang w:val="es-ES"/>
+        </w:rPr>
+        <w:t xml:space="preserve"> </w:t>
+      </w:r>
+      <w:proofErr w:type="spellStart"/>
+      <w:r>
+        <w:rPr>
+          <w:rFonts w:ascii="Times New Roman" w:hAnsi="Times New Roman" w:cs="Times New Roman"/>
+          <w:i/>
+          <w:iCs/>
+          <w:sz w:val="24"/>
+          <w:szCs w:val="24"/>
+          <w:lang w:val="es-ES"/>
+        </w:rPr>
+        <w:t>install</w:t>
+      </w:r>
+      <w:proofErr w:type="spellEnd"/>
+      <w:r>
+        <w:rPr>
+          <w:rFonts w:ascii="Times New Roman" w:hAnsi="Times New Roman" w:cs="Times New Roman"/>
+          <w:i/>
+          <w:iCs/>
+          <w:sz w:val="24"/>
+          <w:szCs w:val="24"/>
+          <w:lang w:val="es-ES"/>
+        </w:rPr>
+        <w:t xml:space="preserve"> -g @angular/cli</w:t>
+      </w:r>
+      <w:r>
+        <w:rPr>
+          <w:rFonts w:ascii="Times New Roman" w:hAnsi="Times New Roman" w:cs="Times New Roman"/>
+          <w:sz w:val="24"/>
+          <w:szCs w:val="24"/>
+          <w:lang w:val="es-ES"/>
+        </w:rPr>
+        <w:t>)</w:t>
       </w:r>
     </w:p>
     <w:p>
@@ -431,7 +851,17 @@
           <w:szCs w:val="24"/>
           <w:lang w:val="es-ES"/>
         </w:rPr>
-        <w:t xml:space="preserve"> local como lo es p</w:t>
+        <w:t xml:space="preserve"> local como lo es </w:t>
+      </w:r>
+      <w:proofErr w:type="spellStart"/>
+      <w:r>
+        <w:rPr>
+          <w:rFonts w:ascii="Times New Roman" w:hAnsi="Times New Roman" w:cs="Times New Roman"/>
+          <w:sz w:val="24"/>
+          <w:szCs w:val="24"/>
+          <w:lang w:val="es-ES"/>
+        </w:rPr>
+        <w:t>p</w:t>
       </w:r>
       <w:r>
         <w:rPr>
@@ -442,6 +872,7 @@
         </w:rPr>
         <w:t>hpmyadmin</w:t>
       </w:r>
+      <w:proofErr w:type="spellEnd"/>
       <w:r>
         <w:rPr>
           <w:rFonts w:ascii="Times New Roman" w:hAnsi="Times New Roman" w:cs="Times New Roman"/>
@@ -485,17 +916,6 @@
     </w:p>
     <w:p>
       <w:pPr>
-        <w:jc w:val="both"/>
-        <w:rPr>
-          <w:rFonts w:ascii="Times New Roman" w:hAnsi="Times New Roman" w:cs="Times New Roman"/>
-          <w:sz w:val="24"/>
-          <w:szCs w:val="24"/>
-          <w:lang w:val="es-ES"/>
-        </w:rPr>
-      </w:pPr>
-    </w:p>
-    <w:p>
-      <w:pPr>
         <w:jc w:val="center"/>
         <w:rPr>
           <w:rFonts w:ascii="Times New Roman" w:hAnsi="Times New Roman" w:cs="Times New Roman"/>
@@ -515,7 +935,6 @@
           <w:szCs w:val="24"/>
           <w:lang w:val="es-ES"/>
         </w:rPr>
-        <w:lastRenderedPageBreak/>
         <w:t xml:space="preserve">¿CÓMO </w:t>
       </w:r>
       <w:r>
@@ -635,7 +1054,27 @@
           <w:szCs w:val="24"/>
           <w:lang w:val="es-ES"/>
         </w:rPr>
-        <w:t xml:space="preserve"> de Apache y Mysql. En mi caso prefiero XAMPP porque me evita tener que estar colocando claves de acceso cada cierto tiempo de inactividad, lo que es un poco molesto cuando se está en etapa de desarrollo. </w:t>
+        <w:t xml:space="preserve"> de Apache y </w:t>
+      </w:r>
+      <w:proofErr w:type="spellStart"/>
+      <w:r>
+        <w:rPr>
+          <w:rFonts w:ascii="Times New Roman" w:hAnsi="Times New Roman" w:cs="Times New Roman"/>
+          <w:sz w:val="24"/>
+          <w:szCs w:val="24"/>
+          <w:lang w:val="es-ES"/>
+        </w:rPr>
+        <w:t>Mysql</w:t>
+      </w:r>
+      <w:proofErr w:type="spellEnd"/>
+      <w:r>
+        <w:rPr>
+          <w:rFonts w:ascii="Times New Roman" w:hAnsi="Times New Roman" w:cs="Times New Roman"/>
+          <w:sz w:val="24"/>
+          <w:szCs w:val="24"/>
+          <w:lang w:val="es-ES"/>
+        </w:rPr>
+        <w:t xml:space="preserve">. En mi caso prefiero XAMPP porque me evita tener que estar colocando claves de acceso cada cierto tiempo de inactividad, lo que es un poco molesto cuando se está en etapa de desarrollo. </w:t>
       </w:r>
     </w:p>
     <w:p>
@@ -671,7 +1110,7 @@
                     </pic:cNvPicPr>
                   </pic:nvPicPr>
                   <pic:blipFill rotWithShape="1">
-                    <a:blip r:embed="rId6" cstate="print">
+                    <a:blip r:embed="rId8" cstate="print">
                       <a:extLst>
                         <a:ext uri="{28A0092B-C50C-407E-A947-70E740481C1C}">
                           <a14:useLocalDpi xmlns:a14="http://schemas.microsoft.com/office/drawing/2010/main" val="0"/>
@@ -742,7 +1181,7 @@
         </w:rPr>
         <w:t xml:space="preserve">Abrir el navegador preferido y colocar la dirección </w:t>
       </w:r>
-      <w:hyperlink r:id="rId7" w:history="1">
+      <w:hyperlink r:id="rId9" w:history="1">
         <w:r>
           <w:rPr>
             <w:rStyle w:val="Hipervnculo"/>
@@ -788,7 +1227,7 @@
                     </pic:cNvPicPr>
                   </pic:nvPicPr>
                   <pic:blipFill rotWithShape="1">
-                    <a:blip r:embed="rId8" cstate="print">
+                    <a:blip r:embed="rId10" cstate="print">
                       <a:extLst>
                         <a:ext uri="{28A0092B-C50C-407E-A947-70E740481C1C}">
                           <a14:useLocalDpi xmlns:a14="http://schemas.microsoft.com/office/drawing/2010/main" val="0"/>
@@ -845,6 +1284,7 @@
           <w:szCs w:val="24"/>
           <w:lang w:val="es-ES"/>
         </w:rPr>
+        <w:lastRenderedPageBreak/>
         <w:t xml:space="preserve">Después de entrar al panel de administración debemos dirigirnos hacia la opción </w:t>
       </w:r>
       <w:r>
@@ -876,8 +1316,29 @@
           <w:szCs w:val="24"/>
           <w:lang w:val="es-ES"/>
         </w:rPr>
-        <w:t xml:space="preserve">Luego presionamos el botón Seleccionar archivo para ir a buscar dentro de la carpeta Jpt el Script de la Base de datos llamado </w:t>
-      </w:r>
+        <w:t xml:space="preserve">Luego presionamos el botón Seleccionar archivo para ir a buscar dentro de la carpeta </w:t>
+      </w:r>
+      <w:proofErr w:type="spellStart"/>
+      <w:r>
+        <w:rPr>
+          <w:rFonts w:ascii="Times New Roman" w:hAnsi="Times New Roman" w:cs="Times New Roman"/>
+          <w:sz w:val="24"/>
+          <w:szCs w:val="24"/>
+          <w:lang w:val="es-ES"/>
+        </w:rPr>
+        <w:t>Jpt</w:t>
+      </w:r>
+      <w:proofErr w:type="spellEnd"/>
+      <w:r>
+        <w:rPr>
+          <w:rFonts w:ascii="Times New Roman" w:hAnsi="Times New Roman" w:cs="Times New Roman"/>
+          <w:sz w:val="24"/>
+          <w:szCs w:val="24"/>
+          <w:lang w:val="es-ES"/>
+        </w:rPr>
+        <w:t xml:space="preserve"> el Script de la Base de datos llamado </w:t>
+      </w:r>
+      <w:proofErr w:type="spellStart"/>
       <w:r>
         <w:rPr>
           <w:rFonts w:ascii="Times New Roman" w:hAnsi="Times New Roman" w:cs="Times New Roman"/>
@@ -889,6 +1350,7 @@
         </w:rPr>
         <w:t>quiz.sql</w:t>
       </w:r>
+      <w:proofErr w:type="spellEnd"/>
       <w:r>
         <w:rPr>
           <w:rFonts w:ascii="Times New Roman" w:hAnsi="Times New Roman" w:cs="Times New Roman"/>
@@ -914,7 +1376,6 @@
         <w:rPr>
           <w:noProof/>
         </w:rPr>
-        <w:lastRenderedPageBreak/>
         <mc:AlternateContent>
           <mc:Choice Requires="wps">
             <w:drawing>
@@ -1091,7 +1552,7 @@
                     </pic:cNvPicPr>
                   </pic:nvPicPr>
                   <pic:blipFill rotWithShape="1">
-                    <a:blip r:embed="rId9" cstate="print">
+                    <a:blip r:embed="rId11" cstate="print">
                       <a:extLst>
                         <a:ext uri="{28A0092B-C50C-407E-A947-70E740481C1C}">
                           <a14:useLocalDpi xmlns:a14="http://schemas.microsoft.com/office/drawing/2010/main" val="0"/>
@@ -1257,7 +1718,7 @@
                     </pic:cNvPicPr>
                   </pic:nvPicPr>
                   <pic:blipFill rotWithShape="1">
-                    <a:blip r:embed="rId10" cstate="print">
+                    <a:blip r:embed="rId12" cstate="print">
                       <a:extLst>
                         <a:ext uri="{28A0092B-C50C-407E-A947-70E740481C1C}">
                           <a14:useLocalDpi xmlns:a14="http://schemas.microsoft.com/office/drawing/2010/main" val="0"/>
@@ -1310,6 +1771,7 @@
           <w:szCs w:val="24"/>
           <w:lang w:val="es-ES"/>
         </w:rPr>
+        <w:lastRenderedPageBreak/>
         <w:t>Este proceso da como resultado una interfaz idéntica a la que se muestra a continuación:</w:t>
       </w:r>
       <w:r>
@@ -1334,7 +1796,7 @@
                     </pic:cNvPicPr>
                   </pic:nvPicPr>
                   <pic:blipFill rotWithShape="1">
-                    <a:blip r:embed="rId11" cstate="print">
+                    <a:blip r:embed="rId13" cstate="print">
                       <a:extLst>
                         <a:ext uri="{28A0092B-C50C-407E-A947-70E740481C1C}">
                           <a14:useLocalDpi xmlns:a14="http://schemas.microsoft.com/office/drawing/2010/main" val="0"/>
@@ -1387,7 +1849,6 @@
           <w:szCs w:val="24"/>
           <w:lang w:val="es-ES"/>
         </w:rPr>
-        <w:lastRenderedPageBreak/>
         <w:t>Finalmente,</w:t>
       </w:r>
       <w:r>
@@ -1424,7 +1885,27 @@
           <w:szCs w:val="24"/>
           <w:lang w:val="es-ES"/>
         </w:rPr>
-        <w:t>. Con esto ya pasaríamos a ejecutar el Back y Frontend.</w:t>
+        <w:t xml:space="preserve">. Con esto ya pasaríamos a ejecutar el Back y </w:t>
+      </w:r>
+      <w:proofErr w:type="spellStart"/>
+      <w:r>
+        <w:rPr>
+          <w:rFonts w:ascii="Times New Roman" w:hAnsi="Times New Roman" w:cs="Times New Roman"/>
+          <w:sz w:val="24"/>
+          <w:szCs w:val="24"/>
+          <w:lang w:val="es-ES"/>
+        </w:rPr>
+        <w:t>Frontend</w:t>
+      </w:r>
+      <w:proofErr w:type="spellEnd"/>
+      <w:r>
+        <w:rPr>
+          <w:rFonts w:ascii="Times New Roman" w:hAnsi="Times New Roman" w:cs="Times New Roman"/>
+          <w:sz w:val="24"/>
+          <w:szCs w:val="24"/>
+          <w:lang w:val="es-ES"/>
+        </w:rPr>
+        <w:t>.</w:t>
       </w:r>
     </w:p>
     <w:p>
@@ -1460,7 +1941,7 @@
                     </pic:cNvPicPr>
                   </pic:nvPicPr>
                   <pic:blipFill>
-                    <a:blip r:embed="rId12" cstate="print">
+                    <a:blip r:embed="rId14" cstate="print">
                       <a:extLst>
                         <a:ext uri="{28A0092B-C50C-407E-A947-70E740481C1C}">
                           <a14:useLocalDpi xmlns:a14="http://schemas.microsoft.com/office/drawing/2010/main" val="0"/>
@@ -1678,7 +2159,6 @@
           <w:szCs w:val="24"/>
           <w:lang w:val="es-ES"/>
         </w:rPr>
-        <w:lastRenderedPageBreak/>
         <w:t>¿CÓMO EJECUTAR EL BACKEND Y EL FRONTEND?</w:t>
       </w:r>
     </w:p>
@@ -1704,7 +2184,27 @@
           <w:szCs w:val="24"/>
           <w:lang w:val="es-ES"/>
         </w:rPr>
-        <w:t>Abrir el editor preferido, para este caso será Visual Studio Code (VSC)</w:t>
+        <w:t xml:space="preserve">Abrir el editor preferido, para este caso será Visual Studio </w:t>
+      </w:r>
+      <w:proofErr w:type="spellStart"/>
+      <w:r>
+        <w:rPr>
+          <w:rFonts w:ascii="Times New Roman" w:hAnsi="Times New Roman" w:cs="Times New Roman"/>
+          <w:sz w:val="24"/>
+          <w:szCs w:val="24"/>
+          <w:lang w:val="es-ES"/>
+        </w:rPr>
+        <w:t>Code</w:t>
+      </w:r>
+      <w:proofErr w:type="spellEnd"/>
+      <w:r>
+        <w:rPr>
+          <w:rFonts w:ascii="Times New Roman" w:hAnsi="Times New Roman" w:cs="Times New Roman"/>
+          <w:sz w:val="24"/>
+          <w:szCs w:val="24"/>
+          <w:lang w:val="es-ES"/>
+        </w:rPr>
+        <w:t xml:space="preserve"> (VSC)</w:t>
       </w:r>
       <w:r>
         <w:rPr>
@@ -1774,7 +2274,27 @@
           <w:szCs w:val="24"/>
           <w:lang w:val="es-ES"/>
         </w:rPr>
-        <w:t>presionando las teclas Ctrl + ñ para que abra el terminal integrado del VSC y se</w:t>
+        <w:t xml:space="preserve">presionando las teclas </w:t>
+      </w:r>
+      <w:proofErr w:type="spellStart"/>
+      <w:r>
+        <w:rPr>
+          <w:rFonts w:ascii="Times New Roman" w:hAnsi="Times New Roman" w:cs="Times New Roman"/>
+          <w:sz w:val="24"/>
+          <w:szCs w:val="24"/>
+          <w:lang w:val="es-ES"/>
+        </w:rPr>
+        <w:t>Ctrl</w:t>
+      </w:r>
+      <w:proofErr w:type="spellEnd"/>
+      <w:r>
+        <w:rPr>
+          <w:rFonts w:ascii="Times New Roman" w:hAnsi="Times New Roman" w:cs="Times New Roman"/>
+          <w:sz w:val="24"/>
+          <w:szCs w:val="24"/>
+          <w:lang w:val="es-ES"/>
+        </w:rPr>
+        <w:t xml:space="preserve"> + ñ para que abra el terminal integrado del VSC y se</w:t>
       </w:r>
       <w:r>
         <w:rPr>
@@ -1796,6 +2316,7 @@
         </w:rPr>
         <w:t xml:space="preserve">cd </w:t>
       </w:r>
+      <w:proofErr w:type="spellStart"/>
       <w:r>
         <w:rPr>
           <w:rFonts w:ascii="Times New Roman" w:hAnsi="Times New Roman" w:cs="Times New Roman"/>
@@ -1807,6 +2328,7 @@
         </w:rPr>
         <w:t>documents</w:t>
       </w:r>
+      <w:proofErr w:type="spellEnd"/>
       <w:r>
         <w:rPr>
           <w:rFonts w:ascii="Times New Roman" w:hAnsi="Times New Roman" w:cs="Times New Roman"/>
@@ -1845,6 +2367,7 @@
         </w:rPr>
         <w:t xml:space="preserve"> </w:t>
       </w:r>
+      <w:proofErr w:type="spellStart"/>
       <w:r>
         <w:rPr>
           <w:rFonts w:ascii="Times New Roman" w:hAnsi="Times New Roman" w:cs="Times New Roman"/>
@@ -1863,6 +2386,7 @@
         </w:rPr>
         <w:t>nter</w:t>
       </w:r>
+      <w:proofErr w:type="spellEnd"/>
     </w:p>
     <w:p>
       <w:pPr>
@@ -1878,6 +2402,7 @@
       <w:r>
         <w:rPr>
           <w:rFonts w:ascii="Times New Roman" w:hAnsi="Times New Roman" w:cs="Times New Roman"/>
+          <w:noProof/>
           <w:sz w:val="24"/>
           <w:szCs w:val="24"/>
           <w:lang w:val="es-ES"/>
@@ -1898,7 +2423,7 @@
                     <pic:cNvPicPr/>
                   </pic:nvPicPr>
                   <pic:blipFill>
-                    <a:blip r:embed="rId13"/>
+                    <a:blip r:embed="rId15"/>
                     <a:stretch>
                       <a:fillRect/>
                     </a:stretch>
@@ -1950,7 +2475,27 @@
           <w:szCs w:val="24"/>
           <w:lang w:val="es-ES"/>
         </w:rPr>
-        <w:t xml:space="preserve">Luego vamos a clonar el proyecto desde Github </w:t>
+        <w:t xml:space="preserve">Luego vamos a clonar el proyecto desde </w:t>
+      </w:r>
+      <w:proofErr w:type="spellStart"/>
+      <w:r>
+        <w:rPr>
+          <w:rFonts w:ascii="Times New Roman" w:hAnsi="Times New Roman" w:cs="Times New Roman"/>
+          <w:sz w:val="24"/>
+          <w:szCs w:val="24"/>
+          <w:lang w:val="es-ES"/>
+        </w:rPr>
+        <w:t>Github</w:t>
+      </w:r>
+      <w:proofErr w:type="spellEnd"/>
+      <w:r>
+        <w:rPr>
+          <w:rFonts w:ascii="Times New Roman" w:hAnsi="Times New Roman" w:cs="Times New Roman"/>
+          <w:sz w:val="24"/>
+          <w:szCs w:val="24"/>
+          <w:lang w:val="es-ES"/>
+        </w:rPr>
+        <w:t xml:space="preserve"> </w:t>
       </w:r>
       <w:r>
         <w:rPr>
@@ -1992,6 +2537,7 @@
           <w:lang w:val="es-ES"/>
         </w:rPr>
       </w:pPr>
+      <w:proofErr w:type="spellStart"/>
       <w:r>
         <w:rPr>
           <w:rFonts w:ascii="Times New Roman" w:hAnsi="Times New Roman" w:cs="Times New Roman"/>
@@ -2000,9 +2546,20 @@
           <w:szCs w:val="24"/>
           <w:lang w:val="es-ES"/>
         </w:rPr>
-        <w:t xml:space="preserve">git clone </w:t>
-      </w:r>
-      <w:hyperlink r:id="rId14" w:history="1">
+        <w:t>git</w:t>
+      </w:r>
+      <w:proofErr w:type="spellEnd"/>
+      <w:r>
+        <w:rPr>
+          <w:rFonts w:ascii="Times New Roman" w:hAnsi="Times New Roman" w:cs="Times New Roman"/>
+          <w:color w:val="7030A0"/>
+          <w:sz w:val="24"/>
+          <w:szCs w:val="24"/>
+          <w:lang w:val="es-ES"/>
+        </w:rPr>
+        <w:t xml:space="preserve"> clone </w:t>
+      </w:r>
+      <w:hyperlink r:id="rId16" w:history="1">
         <w:r>
           <w:rPr>
             <w:rStyle w:val="Hipervnculo"/>
@@ -2044,6 +2601,7 @@
       <w:r>
         <w:rPr>
           <w:rFonts w:ascii="Times New Roman" w:hAnsi="Times New Roman" w:cs="Times New Roman"/>
+          <w:noProof/>
           <w:sz w:val="24"/>
           <w:szCs w:val="24"/>
           <w:lang w:val="es-ES"/>
@@ -2064,7 +2622,7 @@
                     <pic:cNvPicPr/>
                   </pic:nvPicPr>
                   <pic:blipFill rotWithShape="1">
-                    <a:blip r:embed="rId15"/>
+                    <a:blip r:embed="rId17"/>
                     <a:srcRect t="68406"/>
                     <a:stretch/>
                   </pic:blipFill>
@@ -2145,10 +2703,12 @@
       <w:r>
         <w:rPr>
           <w:rFonts w:ascii="Times New Roman" w:hAnsi="Times New Roman" w:cs="Times New Roman"/>
-          <w:sz w:val="24"/>
-          <w:szCs w:val="24"/>
-          <w:lang w:val="es-ES"/>
-        </w:rPr>
+          <w:noProof/>
+          <w:sz w:val="24"/>
+          <w:szCs w:val="24"/>
+          <w:lang w:val="es-ES"/>
+        </w:rPr>
+        <w:lastRenderedPageBreak/>
         <w:drawing>
           <wp:inline distT="0" distB="0" distL="0" distR="0" wp14:anchorId="21F96B39" wp14:editId="789328AE">
             <wp:extent cx="2772162" cy="3858163"/>
@@ -2165,7 +2725,7 @@
                     <pic:cNvPicPr/>
                   </pic:nvPicPr>
                   <pic:blipFill>
-                    <a:blip r:embed="rId16"/>
+                    <a:blip r:embed="rId18"/>
                     <a:stretch>
                       <a:fillRect/>
                     </a:stretch>
@@ -2203,25 +2763,7 @@
           <w:szCs w:val="24"/>
           <w:lang w:val="es-ES"/>
         </w:rPr>
-        <w:t xml:space="preserve">Ahora </w:t>
-      </w:r>
-      <w:r>
-        <w:rPr>
-          <w:rFonts w:ascii="Times New Roman" w:hAnsi="Times New Roman" w:cs="Times New Roman"/>
-          <w:sz w:val="24"/>
-          <w:szCs w:val="24"/>
-          <w:lang w:val="es-ES"/>
-        </w:rPr>
-        <w:t>nos dirigimos a la ubicación donde está la carpeta y la seleccionamos para qu</w:t>
-      </w:r>
-      <w:r>
-        <w:rPr>
-          <w:rFonts w:ascii="Times New Roman" w:hAnsi="Times New Roman" w:cs="Times New Roman"/>
-          <w:sz w:val="24"/>
-          <w:szCs w:val="24"/>
-          <w:lang w:val="es-ES"/>
-        </w:rPr>
-        <w:t xml:space="preserve">e podamos ver todos los archivos </w:t>
+        <w:t xml:space="preserve">Ahora nos dirigimos a la ubicación donde está la carpeta y la seleccionamos para que podamos ver todos los archivos </w:t>
       </w:r>
       <w:r>
         <w:rPr>
@@ -2255,11 +2797,11 @@
       <w:r>
         <w:rPr>
           <w:rFonts w:ascii="Times New Roman" w:hAnsi="Times New Roman" w:cs="Times New Roman"/>
-          <w:sz w:val="24"/>
-          <w:szCs w:val="24"/>
-          <w:lang w:val="es-ES"/>
-        </w:rPr>
-        <w:lastRenderedPageBreak/>
+          <w:noProof/>
+          <w:sz w:val="24"/>
+          <w:szCs w:val="24"/>
+          <w:lang w:val="es-ES"/>
+        </w:rPr>
         <w:drawing>
           <wp:inline distT="0" distB="0" distL="0" distR="0" wp14:anchorId="28F4C5AF" wp14:editId="17735367">
             <wp:extent cx="5608734" cy="2496710"/>
@@ -2276,7 +2818,7 @@
                     <pic:cNvPicPr/>
                   </pic:nvPicPr>
                   <pic:blipFill rotWithShape="1">
-                    <a:blip r:embed="rId17"/>
+                    <a:blip r:embed="rId19"/>
                     <a:srcRect b="14950"/>
                     <a:stretch/>
                   </pic:blipFill>
@@ -2321,16 +2863,76 @@
           <w:szCs w:val="24"/>
           <w:lang w:val="es-ES"/>
         </w:rPr>
-        <w:t>Después se debe presionar las teclas Ctrl + ñ para abrir nuevamente la terminal integrada e ingresar los siguientes comandos</w:t>
-      </w:r>
-      <w:r>
-        <w:rPr>
-          <w:rFonts w:ascii="Times New Roman" w:hAnsi="Times New Roman" w:cs="Times New Roman"/>
-          <w:sz w:val="24"/>
-          <w:szCs w:val="24"/>
-          <w:lang w:val="es-ES"/>
-        </w:rPr>
-        <w:t xml:space="preserve"> para ejecutar el api de Nodejs (Backend)</w:t>
+        <w:t xml:space="preserve">Después se debe presionar las teclas </w:t>
+      </w:r>
+      <w:proofErr w:type="spellStart"/>
+      <w:r>
+        <w:rPr>
+          <w:rFonts w:ascii="Times New Roman" w:hAnsi="Times New Roman" w:cs="Times New Roman"/>
+          <w:sz w:val="24"/>
+          <w:szCs w:val="24"/>
+          <w:lang w:val="es-ES"/>
+        </w:rPr>
+        <w:t>Ctrl</w:t>
+      </w:r>
+      <w:proofErr w:type="spellEnd"/>
+      <w:r>
+        <w:rPr>
+          <w:rFonts w:ascii="Times New Roman" w:hAnsi="Times New Roman" w:cs="Times New Roman"/>
+          <w:sz w:val="24"/>
+          <w:szCs w:val="24"/>
+          <w:lang w:val="es-ES"/>
+        </w:rPr>
+        <w:t xml:space="preserve"> + ñ para abrir nuevamente la terminal integrada e ingresar los siguientes comandos</w:t>
+      </w:r>
+      <w:r>
+        <w:rPr>
+          <w:rFonts w:ascii="Times New Roman" w:hAnsi="Times New Roman" w:cs="Times New Roman"/>
+          <w:sz w:val="24"/>
+          <w:szCs w:val="24"/>
+          <w:lang w:val="es-ES"/>
+        </w:rPr>
+        <w:t xml:space="preserve"> para ejecutar el api de </w:t>
+      </w:r>
+      <w:proofErr w:type="spellStart"/>
+      <w:r>
+        <w:rPr>
+          <w:rFonts w:ascii="Times New Roman" w:hAnsi="Times New Roman" w:cs="Times New Roman"/>
+          <w:sz w:val="24"/>
+          <w:szCs w:val="24"/>
+          <w:lang w:val="es-ES"/>
+        </w:rPr>
+        <w:t>Nodejs</w:t>
+      </w:r>
+      <w:proofErr w:type="spellEnd"/>
+      <w:r>
+        <w:rPr>
+          <w:rFonts w:ascii="Times New Roman" w:hAnsi="Times New Roman" w:cs="Times New Roman"/>
+          <w:sz w:val="24"/>
+          <w:szCs w:val="24"/>
+          <w:lang w:val="es-ES"/>
+        </w:rPr>
+        <w:t xml:space="preserve"> (</w:t>
+      </w:r>
+      <w:proofErr w:type="spellStart"/>
+      <w:r>
+        <w:rPr>
+          <w:rFonts w:ascii="Times New Roman" w:hAnsi="Times New Roman" w:cs="Times New Roman"/>
+          <w:sz w:val="24"/>
+          <w:szCs w:val="24"/>
+          <w:lang w:val="es-ES"/>
+        </w:rPr>
+        <w:t>Backend</w:t>
+      </w:r>
+      <w:proofErr w:type="spellEnd"/>
+      <w:r>
+        <w:rPr>
+          <w:rFonts w:ascii="Times New Roman" w:hAnsi="Times New Roman" w:cs="Times New Roman"/>
+          <w:sz w:val="24"/>
+          <w:szCs w:val="24"/>
+          <w:lang w:val="es-ES"/>
+        </w:rPr>
+        <w:t>)</w:t>
       </w:r>
     </w:p>
     <w:p>
@@ -2351,8 +2953,19 @@
           <w:szCs w:val="24"/>
           <w:lang w:val="es-ES"/>
         </w:rPr>
-        <w:t>cd ApiNodejs</w:t>
-      </w:r>
+        <w:t xml:space="preserve">cd </w:t>
+      </w:r>
+      <w:proofErr w:type="spellStart"/>
+      <w:r>
+        <w:rPr>
+          <w:rFonts w:ascii="Times New Roman" w:hAnsi="Times New Roman" w:cs="Times New Roman"/>
+          <w:sz w:val="24"/>
+          <w:szCs w:val="24"/>
+          <w:lang w:val="es-ES"/>
+        </w:rPr>
+        <w:t>ApiNodejs</w:t>
+      </w:r>
+      <w:proofErr w:type="spellEnd"/>
       <w:r>
         <w:rPr>
           <w:rFonts w:ascii="Times New Roman" w:hAnsi="Times New Roman" w:cs="Times New Roman"/>
@@ -2391,8 +3004,9 @@
           <w:szCs w:val="24"/>
           <w:lang w:val="es-ES"/>
         </w:rPr>
-        <w:t>Ingresamos a la carpeta donde está el Backend</w:t>
-      </w:r>
+        <w:t xml:space="preserve">Ingresamos a la carpeta donde está el </w:t>
+      </w:r>
+      <w:proofErr w:type="spellStart"/>
       <w:r>
         <w:rPr>
           <w:rFonts w:ascii="Times New Roman" w:hAnsi="Times New Roman" w:cs="Times New Roman"/>
@@ -2402,56 +3016,9 @@
           <w:szCs w:val="24"/>
           <w:lang w:val="es-ES"/>
         </w:rPr>
-        <w:t>)</w:t>
-      </w:r>
-    </w:p>
-    <w:p>
-      <w:pPr>
-        <w:spacing w:after="0" w:line="240" w:lineRule="auto"/>
-        <w:jc w:val="both"/>
-        <w:rPr>
-          <w:rFonts w:ascii="Times New Roman" w:hAnsi="Times New Roman" w:cs="Times New Roman"/>
-          <w:sz w:val="24"/>
-          <w:szCs w:val="24"/>
-          <w:lang w:val="es-ES"/>
-        </w:rPr>
-      </w:pPr>
-      <w:r>
-        <w:rPr>
-          <w:rFonts w:ascii="Times New Roman" w:hAnsi="Times New Roman" w:cs="Times New Roman"/>
-          <w:sz w:val="24"/>
-          <w:szCs w:val="24"/>
-          <w:lang w:val="es-ES"/>
-        </w:rPr>
-        <w:t>npm run dev</w:t>
-      </w:r>
-      <w:r>
-        <w:rPr>
-          <w:rFonts w:ascii="Times New Roman" w:hAnsi="Times New Roman" w:cs="Times New Roman"/>
-          <w:sz w:val="24"/>
-          <w:szCs w:val="24"/>
-          <w:lang w:val="es-ES"/>
-        </w:rPr>
-        <w:t xml:space="preserve"> </w:t>
-      </w:r>
-      <w:r>
-        <w:rPr>
-          <w:rFonts w:ascii="Times New Roman" w:hAnsi="Times New Roman" w:cs="Times New Roman"/>
-          <w:sz w:val="24"/>
-          <w:szCs w:val="24"/>
-          <w:lang w:val="es-ES"/>
-        </w:rPr>
-        <w:tab/>
-      </w:r>
-      <w:r>
-        <w:rPr>
-          <w:rFonts w:ascii="Times New Roman" w:hAnsi="Times New Roman" w:cs="Times New Roman"/>
-          <w:sz w:val="24"/>
-          <w:szCs w:val="24"/>
-          <w:lang w:val="es-ES"/>
-        </w:rPr>
-        <w:tab/>
-      </w:r>
+        <w:t>Backend</w:t>
+      </w:r>
+      <w:proofErr w:type="spellEnd"/>
       <w:r>
         <w:rPr>
           <w:rFonts w:ascii="Times New Roman" w:hAnsi="Times New Roman" w:cs="Times New Roman"/>
@@ -2461,7 +3028,77 @@
           <w:szCs w:val="24"/>
           <w:lang w:val="es-ES"/>
         </w:rPr>
-        <w:t xml:space="preserve">(Este comando </w:t>
+        <w:t>)</w:t>
+      </w:r>
+    </w:p>
+    <w:p>
+      <w:pPr>
+        <w:spacing w:after="0" w:line="240" w:lineRule="auto"/>
+        <w:jc w:val="both"/>
+        <w:rPr>
+          <w:rFonts w:ascii="Times New Roman" w:hAnsi="Times New Roman" w:cs="Times New Roman"/>
+          <w:sz w:val="24"/>
+          <w:szCs w:val="24"/>
+          <w:lang w:val="es-ES"/>
+        </w:rPr>
+      </w:pPr>
+      <w:proofErr w:type="spellStart"/>
+      <w:r>
+        <w:rPr>
+          <w:rFonts w:ascii="Times New Roman" w:hAnsi="Times New Roman" w:cs="Times New Roman"/>
+          <w:sz w:val="24"/>
+          <w:szCs w:val="24"/>
+          <w:lang w:val="es-ES"/>
+        </w:rPr>
+        <w:t>npm</w:t>
+      </w:r>
+      <w:proofErr w:type="spellEnd"/>
+      <w:r>
+        <w:rPr>
+          <w:rFonts w:ascii="Times New Roman" w:hAnsi="Times New Roman" w:cs="Times New Roman"/>
+          <w:sz w:val="24"/>
+          <w:szCs w:val="24"/>
+          <w:lang w:val="es-ES"/>
+        </w:rPr>
+        <w:t xml:space="preserve"> run </w:t>
+      </w:r>
+      <w:proofErr w:type="spellStart"/>
+      <w:r>
+        <w:rPr>
+          <w:rFonts w:ascii="Times New Roman" w:hAnsi="Times New Roman" w:cs="Times New Roman"/>
+          <w:sz w:val="24"/>
+          <w:szCs w:val="24"/>
+          <w:lang w:val="es-ES"/>
+        </w:rPr>
+        <w:t>dev</w:t>
+      </w:r>
+      <w:proofErr w:type="spellEnd"/>
+      <w:r>
+        <w:rPr>
+          <w:rFonts w:ascii="Times New Roman" w:hAnsi="Times New Roman" w:cs="Times New Roman"/>
+          <w:sz w:val="24"/>
+          <w:szCs w:val="24"/>
+          <w:lang w:val="es-ES"/>
+        </w:rPr>
+        <w:t xml:space="preserve"> </w:t>
+      </w:r>
+      <w:r>
+        <w:rPr>
+          <w:rFonts w:ascii="Times New Roman" w:hAnsi="Times New Roman" w:cs="Times New Roman"/>
+          <w:sz w:val="24"/>
+          <w:szCs w:val="24"/>
+          <w:lang w:val="es-ES"/>
+        </w:rPr>
+        <w:tab/>
+      </w:r>
+      <w:r>
+        <w:rPr>
+          <w:rFonts w:ascii="Times New Roman" w:hAnsi="Times New Roman" w:cs="Times New Roman"/>
+          <w:sz w:val="24"/>
+          <w:szCs w:val="24"/>
+          <w:lang w:val="es-ES"/>
+        </w:rPr>
+        <w:tab/>
       </w:r>
       <w:r>
         <w:rPr>
@@ -2472,7 +3109,7 @@
           <w:szCs w:val="24"/>
           <w:lang w:val="es-ES"/>
         </w:rPr>
-        <w:t>ejecuta</w:t>
+        <w:t xml:space="preserve">(Este comando </w:t>
       </w:r>
       <w:r>
         <w:rPr>
@@ -2483,7 +3120,7 @@
           <w:szCs w:val="24"/>
           <w:lang w:val="es-ES"/>
         </w:rPr>
-        <w:t xml:space="preserve"> </w:t>
+        <w:t>ejecuta el api</w:t>
       </w:r>
       <w:r>
         <w:rPr>
@@ -2494,17 +3131,6 @@
           <w:szCs w:val="24"/>
           <w:lang w:val="es-ES"/>
         </w:rPr>
-        <w:t>el api</w:t>
-      </w:r>
-      <w:r>
-        <w:rPr>
-          <w:rFonts w:ascii="Times New Roman" w:hAnsi="Times New Roman" w:cs="Times New Roman"/>
-          <w:i/>
-          <w:iCs/>
-          <w:sz w:val="24"/>
-          <w:szCs w:val="24"/>
-          <w:lang w:val="es-ES"/>
-        </w:rPr>
         <w:t xml:space="preserve">)   </w:t>
       </w:r>
     </w:p>
@@ -2533,10 +3159,12 @@
       <w:r>
         <w:rPr>
           <w:rFonts w:ascii="Times New Roman" w:hAnsi="Times New Roman" w:cs="Times New Roman"/>
-          <w:sz w:val="24"/>
-          <w:szCs w:val="24"/>
-          <w:lang w:val="es-ES"/>
-        </w:rPr>
+          <w:noProof/>
+          <w:sz w:val="24"/>
+          <w:szCs w:val="24"/>
+          <w:lang w:val="es-ES"/>
+        </w:rPr>
+        <w:lastRenderedPageBreak/>
         <w:drawing>
           <wp:inline distT="0" distB="0" distL="0" distR="0" wp14:anchorId="4D031454" wp14:editId="6A7C8C6B">
             <wp:extent cx="5238749" cy="569098"/>
@@ -2553,7 +3181,7 @@
                     <pic:cNvPicPr/>
                   </pic:nvPicPr>
                   <pic:blipFill rotWithShape="1">
-                    <a:blip r:embed="rId18"/>
+                    <a:blip r:embed="rId20"/>
                     <a:srcRect t="45186"/>
                     <a:stretch/>
                   </pic:blipFill>
@@ -2614,6 +3242,7 @@
       <w:r>
         <w:rPr>
           <w:rFonts w:ascii="Times New Roman" w:hAnsi="Times New Roman" w:cs="Times New Roman"/>
+          <w:noProof/>
           <w:sz w:val="24"/>
           <w:szCs w:val="24"/>
           <w:lang w:val="es-ES"/>
@@ -2634,7 +3263,7 @@
                     <pic:cNvPicPr/>
                   </pic:nvPicPr>
                   <pic:blipFill>
-                    <a:blip r:embed="rId19"/>
+                    <a:blip r:embed="rId21"/>
                     <a:stretch>
                       <a:fillRect/>
                     </a:stretch>
@@ -2783,6 +3412,7 @@
       <w:r>
         <w:rPr>
           <w:rFonts w:ascii="Times New Roman" w:hAnsi="Times New Roman" w:cs="Times New Roman"/>
+          <w:noProof/>
           <w:sz w:val="24"/>
           <w:szCs w:val="24"/>
           <w:lang w:val="es-ES"/>
@@ -2803,7 +3433,7 @@
                     <pic:cNvPicPr/>
                   </pic:nvPicPr>
                   <pic:blipFill>
-                    <a:blip r:embed="rId20"/>
+                    <a:blip r:embed="rId22"/>
                     <a:stretch>
                       <a:fillRect/>
                     </a:stretch>
@@ -2841,71 +3471,27 @@
           <w:szCs w:val="24"/>
           <w:lang w:val="es-ES"/>
         </w:rPr>
-        <w:lastRenderedPageBreak/>
-        <w:t xml:space="preserve">En esta segunda ventana debemos </w:t>
-      </w:r>
-      <w:r>
-        <w:rPr>
-          <w:rFonts w:ascii="Times New Roman" w:hAnsi="Times New Roman" w:cs="Times New Roman"/>
-          <w:sz w:val="24"/>
-          <w:szCs w:val="24"/>
-          <w:lang w:val="es-ES"/>
-        </w:rPr>
-        <w:t xml:space="preserve">ingresar los siguientes comandos para ejecutar </w:t>
-      </w:r>
-      <w:r>
-        <w:rPr>
-          <w:rFonts w:ascii="Times New Roman" w:hAnsi="Times New Roman" w:cs="Times New Roman"/>
-          <w:sz w:val="24"/>
-          <w:szCs w:val="24"/>
-          <w:lang w:val="es-ES"/>
-        </w:rPr>
-        <w:t>el sitio web</w:t>
-      </w:r>
-      <w:r>
-        <w:rPr>
-          <w:rFonts w:ascii="Times New Roman" w:hAnsi="Times New Roman" w:cs="Times New Roman"/>
-          <w:sz w:val="24"/>
-          <w:szCs w:val="24"/>
-          <w:lang w:val="es-ES"/>
-        </w:rPr>
-        <w:t xml:space="preserve"> de </w:t>
-      </w:r>
-      <w:r>
-        <w:rPr>
-          <w:rFonts w:ascii="Times New Roman" w:hAnsi="Times New Roman" w:cs="Times New Roman"/>
-          <w:sz w:val="24"/>
-          <w:szCs w:val="24"/>
-          <w:lang w:val="es-ES"/>
-        </w:rPr>
-        <w:t>Angular</w:t>
-      </w:r>
-      <w:r>
-        <w:rPr>
-          <w:rFonts w:ascii="Times New Roman" w:hAnsi="Times New Roman" w:cs="Times New Roman"/>
-          <w:sz w:val="24"/>
-          <w:szCs w:val="24"/>
-          <w:lang w:val="es-ES"/>
-        </w:rPr>
-        <w:t xml:space="preserve"> (</w:t>
-      </w:r>
-      <w:r>
-        <w:rPr>
-          <w:rFonts w:ascii="Times New Roman" w:hAnsi="Times New Roman" w:cs="Times New Roman"/>
-          <w:sz w:val="24"/>
-          <w:szCs w:val="24"/>
-          <w:lang w:val="es-ES"/>
-        </w:rPr>
-        <w:t>Front</w:t>
-      </w:r>
-      <w:r>
-        <w:rPr>
-          <w:rFonts w:ascii="Times New Roman" w:hAnsi="Times New Roman" w:cs="Times New Roman"/>
-          <w:sz w:val="24"/>
-          <w:szCs w:val="24"/>
-          <w:lang w:val="es-ES"/>
-        </w:rPr>
-        <w:t>kend)</w:t>
+        <w:t>En esta segunda ventana debemos ingresar los siguientes comandos para ejecutar el sitio web de Angular (</w:t>
+      </w:r>
+      <w:proofErr w:type="spellStart"/>
+      <w:r>
+        <w:rPr>
+          <w:rFonts w:ascii="Times New Roman" w:hAnsi="Times New Roman" w:cs="Times New Roman"/>
+          <w:sz w:val="24"/>
+          <w:szCs w:val="24"/>
+          <w:lang w:val="es-ES"/>
+        </w:rPr>
+        <w:t>Frontkend</w:t>
+      </w:r>
+      <w:proofErr w:type="spellEnd"/>
+      <w:r>
+        <w:rPr>
+          <w:rFonts w:ascii="Times New Roman" w:hAnsi="Times New Roman" w:cs="Times New Roman"/>
+          <w:sz w:val="24"/>
+          <w:szCs w:val="24"/>
+          <w:lang w:val="es-ES"/>
+        </w:rPr>
+        <w:t>)</w:t>
       </w:r>
     </w:p>
     <w:p>
@@ -2930,7 +3516,31 @@
           <w:szCs w:val="24"/>
           <w:lang w:val="es-ES"/>
         </w:rPr>
-        <w:t>cd frontend-angular</w:t>
+        <w:t xml:space="preserve">cd </w:t>
+      </w:r>
+      <w:proofErr w:type="spellStart"/>
+      <w:r>
+        <w:rPr>
+          <w:rFonts w:ascii="Times New Roman" w:hAnsi="Times New Roman" w:cs="Times New Roman"/>
+          <w:b/>
+          <w:bCs/>
+          <w:sz w:val="24"/>
+          <w:szCs w:val="24"/>
+          <w:lang w:val="es-ES"/>
+        </w:rPr>
+        <w:t>frontend</w:t>
+      </w:r>
+      <w:proofErr w:type="spellEnd"/>
+      <w:r>
+        <w:rPr>
+          <w:rFonts w:ascii="Times New Roman" w:hAnsi="Times New Roman" w:cs="Times New Roman"/>
+          <w:b/>
+          <w:bCs/>
+          <w:sz w:val="24"/>
+          <w:szCs w:val="24"/>
+          <w:lang w:val="es-ES"/>
+        </w:rPr>
+        <w:t>-angular</w:t>
       </w:r>
       <w:r>
         <w:rPr>
@@ -2976,6 +3586,7 @@
         </w:rPr>
         <w:t xml:space="preserve">Ingresamos a la carpeta donde está el </w:t>
       </w:r>
+      <w:proofErr w:type="spellStart"/>
       <w:r>
         <w:rPr>
           <w:rFonts w:ascii="Times New Roman" w:hAnsi="Times New Roman" w:cs="Times New Roman"/>
@@ -2985,8 +3596,9 @@
           <w:szCs w:val="24"/>
           <w:lang w:val="es-ES"/>
         </w:rPr>
-        <w:t>Front</w:t>
-      </w:r>
+        <w:t>Frontend</w:t>
+      </w:r>
+      <w:proofErr w:type="spellEnd"/>
       <w:r>
         <w:rPr>
           <w:rFonts w:ascii="Times New Roman" w:hAnsi="Times New Roman" w:cs="Times New Roman"/>
@@ -2996,9 +3608,13 @@
           <w:szCs w:val="24"/>
           <w:lang w:val="es-ES"/>
         </w:rPr>
-        <w:t>end</w:t>
-      </w:r>
-      <w:r>
+        <w:t>)</w:t>
+      </w:r>
+    </w:p>
+    <w:p>
+      <w:pPr>
+        <w:spacing w:after="0" w:line="240" w:lineRule="auto"/>
+        <w:jc w:val="both"/>
         <w:rPr>
           <w:rFonts w:ascii="Times New Roman" w:hAnsi="Times New Roman" w:cs="Times New Roman"/>
           <w:i/>
@@ -3007,13 +3623,63 @@
           <w:szCs w:val="24"/>
           <w:lang w:val="es-ES"/>
         </w:rPr>
-        <w:t>)</w:t>
-      </w:r>
-    </w:p>
-    <w:p>
-      <w:pPr>
-        <w:spacing w:after="0" w:line="240" w:lineRule="auto"/>
-        <w:jc w:val="both"/>
+      </w:pPr>
+      <w:proofErr w:type="spellStart"/>
+      <w:r>
+        <w:rPr>
+          <w:rFonts w:ascii="Times New Roman" w:hAnsi="Times New Roman" w:cs="Times New Roman"/>
+          <w:b/>
+          <w:bCs/>
+          <w:sz w:val="24"/>
+          <w:szCs w:val="24"/>
+          <w:lang w:val="es-ES"/>
+        </w:rPr>
+        <w:t>npm</w:t>
+      </w:r>
+      <w:proofErr w:type="spellEnd"/>
+      <w:r>
+        <w:rPr>
+          <w:rFonts w:ascii="Times New Roman" w:hAnsi="Times New Roman" w:cs="Times New Roman"/>
+          <w:b/>
+          <w:bCs/>
+          <w:sz w:val="24"/>
+          <w:szCs w:val="24"/>
+          <w:lang w:val="es-ES"/>
+        </w:rPr>
+        <w:t xml:space="preserve"> </w:t>
+      </w:r>
+      <w:proofErr w:type="spellStart"/>
+      <w:r>
+        <w:rPr>
+          <w:rFonts w:ascii="Times New Roman" w:hAnsi="Times New Roman" w:cs="Times New Roman"/>
+          <w:b/>
+          <w:bCs/>
+          <w:sz w:val="24"/>
+          <w:szCs w:val="24"/>
+          <w:lang w:val="es-ES"/>
+        </w:rPr>
+        <w:t>update</w:t>
+      </w:r>
+      <w:proofErr w:type="spellEnd"/>
+      <w:r>
+        <w:rPr>
+          <w:rFonts w:ascii="Times New Roman" w:hAnsi="Times New Roman" w:cs="Times New Roman"/>
+          <w:sz w:val="24"/>
+          <w:szCs w:val="24"/>
+          <w:lang w:val="es-ES"/>
+        </w:rPr>
+        <w:t xml:space="preserve"> </w:t>
+      </w:r>
+      <w:r>
+        <w:rPr>
+          <w:rFonts w:ascii="Times New Roman" w:hAnsi="Times New Roman" w:cs="Times New Roman"/>
+          <w:sz w:val="24"/>
+          <w:szCs w:val="24"/>
+          <w:lang w:val="es-ES"/>
+        </w:rPr>
+        <w:tab/>
+      </w:r>
+      <w:r>
         <w:rPr>
           <w:rFonts w:ascii="Times New Roman" w:hAnsi="Times New Roman" w:cs="Times New Roman"/>
           <w:i/>
@@ -3022,68 +3688,7 @@
           <w:szCs w:val="24"/>
           <w:lang w:val="es-ES"/>
         </w:rPr>
-      </w:pPr>
-      <w:r>
-        <w:rPr>
-          <w:rFonts w:ascii="Times New Roman" w:hAnsi="Times New Roman" w:cs="Times New Roman"/>
-          <w:b/>
-          <w:bCs/>
-          <w:sz w:val="24"/>
-          <w:szCs w:val="24"/>
-          <w:lang w:val="es-ES"/>
-        </w:rPr>
-        <w:t>npm update</w:t>
-      </w:r>
-      <w:r>
-        <w:rPr>
-          <w:rFonts w:ascii="Times New Roman" w:hAnsi="Times New Roman" w:cs="Times New Roman"/>
-          <w:sz w:val="24"/>
-          <w:szCs w:val="24"/>
-          <w:lang w:val="es-ES"/>
-        </w:rPr>
-        <w:t xml:space="preserve"> </w:t>
-      </w:r>
-      <w:r>
-        <w:rPr>
-          <w:rFonts w:ascii="Times New Roman" w:hAnsi="Times New Roman" w:cs="Times New Roman"/>
-          <w:sz w:val="24"/>
-          <w:szCs w:val="24"/>
-          <w:lang w:val="es-ES"/>
-        </w:rPr>
-        <w:tab/>
-      </w:r>
-      <w:r>
-        <w:rPr>
-          <w:rFonts w:ascii="Times New Roman" w:hAnsi="Times New Roman" w:cs="Times New Roman"/>
-          <w:i/>
-          <w:iCs/>
-          <w:sz w:val="24"/>
-          <w:szCs w:val="24"/>
-          <w:lang w:val="es-ES"/>
-        </w:rPr>
-        <w:t>(</w:t>
-      </w:r>
-      <w:r>
-        <w:rPr>
-          <w:rFonts w:ascii="Times New Roman" w:hAnsi="Times New Roman" w:cs="Times New Roman"/>
-          <w:i/>
-          <w:iCs/>
-          <w:sz w:val="24"/>
-          <w:szCs w:val="24"/>
-          <w:lang w:val="es-ES"/>
-        </w:rPr>
-        <w:t>Este comando actualizará todos los paquetes listados a la última versión</w:t>
-      </w:r>
-      <w:r>
-        <w:rPr>
-          <w:rFonts w:ascii="Times New Roman" w:hAnsi="Times New Roman" w:cs="Times New Roman"/>
-          <w:i/>
-          <w:iCs/>
-          <w:sz w:val="24"/>
-          <w:szCs w:val="24"/>
-          <w:lang w:val="es-ES"/>
-        </w:rPr>
-        <w:t>)</w:t>
+        <w:t>(Este comando actualizará todos los paquetes listados a la última versión)</w:t>
       </w:r>
     </w:p>
     <w:p>
@@ -3100,6 +3705,7 @@
       <w:r>
         <w:rPr>
           <w:rFonts w:ascii="Times New Roman" w:hAnsi="Times New Roman" w:cs="Times New Roman"/>
+          <w:noProof/>
           <w:sz w:val="24"/>
           <w:szCs w:val="24"/>
           <w:lang w:val="es-ES"/>
@@ -3120,7 +3726,7 @@
                     <pic:cNvPicPr/>
                   </pic:nvPicPr>
                   <pic:blipFill>
-                    <a:blip r:embed="rId21"/>
+                    <a:blip r:embed="rId23"/>
                     <a:stretch>
                       <a:fillRect/>
                     </a:stretch>
@@ -3264,33 +3870,23 @@
           <w:szCs w:val="24"/>
           <w:lang w:val="es-ES"/>
         </w:rPr>
-        <w:t>)</w:t>
-      </w:r>
-      <w:r>
-        <w:rPr>
-          <w:rFonts w:ascii="Times New Roman" w:hAnsi="Times New Roman" w:cs="Times New Roman"/>
-          <w:i/>
-          <w:iCs/>
-          <w:sz w:val="24"/>
-          <w:szCs w:val="24"/>
-          <w:lang w:val="es-ES"/>
-        </w:rPr>
-        <w:t xml:space="preserve">   </w:t>
-      </w:r>
-    </w:p>
-    <w:p>
-      <w:pPr>
-        <w:jc w:val="both"/>
-        <w:rPr>
-          <w:rFonts w:ascii="Times New Roman" w:hAnsi="Times New Roman" w:cs="Times New Roman"/>
-          <w:sz w:val="24"/>
-          <w:szCs w:val="24"/>
-          <w:lang w:val="es-ES"/>
-        </w:rPr>
-      </w:pPr>
-      <w:r>
-        <w:rPr>
-          <w:rFonts w:ascii="Times New Roman" w:hAnsi="Times New Roman" w:cs="Times New Roman"/>
+        <w:t xml:space="preserve">)   </w:t>
+      </w:r>
+    </w:p>
+    <w:p>
+      <w:pPr>
+        <w:jc w:val="both"/>
+        <w:rPr>
+          <w:rFonts w:ascii="Times New Roman" w:hAnsi="Times New Roman" w:cs="Times New Roman"/>
+          <w:sz w:val="24"/>
+          <w:szCs w:val="24"/>
+          <w:lang w:val="es-ES"/>
+        </w:rPr>
+      </w:pPr>
+      <w:r>
+        <w:rPr>
+          <w:rFonts w:ascii="Times New Roman" w:hAnsi="Times New Roman" w:cs="Times New Roman"/>
+          <w:noProof/>
           <w:sz w:val="24"/>
           <w:szCs w:val="24"/>
           <w:lang w:val="es-ES"/>
@@ -3311,7 +3907,7 @@
                     <pic:cNvPicPr/>
                   </pic:nvPicPr>
                   <pic:blipFill rotWithShape="1">
-                    <a:blip r:embed="rId22"/>
+                    <a:blip r:embed="rId24"/>
                     <a:srcRect t="19264"/>
                     <a:stretch/>
                   </pic:blipFill>
@@ -3431,10 +4027,12 @@
       <w:r>
         <w:rPr>
           <w:rFonts w:ascii="Times New Roman" w:hAnsi="Times New Roman" w:cs="Times New Roman"/>
-          <w:sz w:val="24"/>
-          <w:szCs w:val="24"/>
-          <w:lang w:val="es-ES"/>
-        </w:rPr>
+          <w:noProof/>
+          <w:sz w:val="24"/>
+          <w:szCs w:val="24"/>
+          <w:lang w:val="es-ES"/>
+        </w:rPr>
+        <w:lastRenderedPageBreak/>
         <w:drawing>
           <wp:inline distT="0" distB="0" distL="0" distR="0" wp14:anchorId="437EB167" wp14:editId="73F79032">
             <wp:extent cx="5612130" cy="2571115"/>
@@ -3786,128 +4384,149 @@
           <w:szCs w:val="24"/>
           <w:lang w:val="es-ES"/>
         </w:rPr>
+        <w:t xml:space="preserve">Puede accederlos con tan solo </w:t>
+      </w:r>
+      <w:r>
+        <w:rPr>
+          <w:rFonts w:ascii="Times New Roman" w:hAnsi="Times New Roman" w:cs="Times New Roman"/>
+          <w:sz w:val="24"/>
+          <w:szCs w:val="24"/>
+          <w:lang w:val="es-ES"/>
+        </w:rPr>
+        <w:t>hacer click sobre cada uno de ello</w:t>
+      </w:r>
+      <w:r>
+        <w:rPr>
+          <w:rFonts w:ascii="Times New Roman" w:hAnsi="Times New Roman" w:cs="Times New Roman"/>
+          <w:sz w:val="24"/>
+          <w:szCs w:val="24"/>
+          <w:lang w:val="es-ES"/>
+        </w:rPr>
+        <w:t>, estos le llevarán a opciones distintas para cada caso en particular.</w:t>
+      </w:r>
+    </w:p>
+    <w:p>
+      <w:pPr>
+        <w:jc w:val="both"/>
+        <w:rPr>
+          <w:rFonts w:ascii="Times New Roman" w:hAnsi="Times New Roman" w:cs="Times New Roman"/>
+          <w:sz w:val="24"/>
+          <w:szCs w:val="24"/>
+          <w:lang w:val="es-ES"/>
+        </w:rPr>
+      </w:pPr>
+    </w:p>
+    <w:p>
+      <w:pPr>
+        <w:ind w:left="708"/>
+        <w:jc w:val="both"/>
+        <w:rPr>
+          <w:rFonts w:ascii="Times New Roman" w:hAnsi="Times New Roman" w:cs="Times New Roman"/>
+          <w:b/>
+          <w:bCs/>
+          <w:sz w:val="24"/>
+          <w:szCs w:val="24"/>
+          <w:lang w:val="es-ES"/>
+        </w:rPr>
+      </w:pPr>
+      <w:r>
+        <w:rPr>
+          <w:rFonts w:ascii="Times New Roman" w:hAnsi="Times New Roman" w:cs="Times New Roman"/>
+          <w:b/>
+          <w:bCs/>
+          <w:sz w:val="24"/>
+          <w:szCs w:val="24"/>
+          <w:lang w:val="es-ES"/>
+        </w:rPr>
+        <w:t>OPCION: INICIO</w:t>
+      </w:r>
+    </w:p>
+    <w:p>
+      <w:pPr>
+        <w:jc w:val="both"/>
+        <w:rPr>
+          <w:rFonts w:ascii="Times New Roman" w:hAnsi="Times New Roman" w:cs="Times New Roman"/>
+          <w:sz w:val="24"/>
+          <w:szCs w:val="24"/>
+          <w:lang w:val="es-ES"/>
+        </w:rPr>
+      </w:pPr>
+      <w:r>
+        <w:rPr>
+          <w:rFonts w:ascii="Times New Roman" w:hAnsi="Times New Roman" w:cs="Times New Roman"/>
+          <w:sz w:val="24"/>
+          <w:szCs w:val="24"/>
+          <w:lang w:val="es-ES"/>
+        </w:rPr>
+        <w:t xml:space="preserve">En esta opción </w:t>
+      </w:r>
+      <w:r>
+        <w:rPr>
+          <w:rFonts w:ascii="Times New Roman" w:hAnsi="Times New Roman" w:cs="Times New Roman"/>
+          <w:sz w:val="24"/>
+          <w:szCs w:val="24"/>
+          <w:lang w:val="es-ES"/>
+        </w:rPr>
+        <w:t xml:space="preserve">se </w:t>
+      </w:r>
+      <w:r>
+        <w:rPr>
+          <w:rFonts w:ascii="Times New Roman" w:hAnsi="Times New Roman" w:cs="Times New Roman"/>
+          <w:sz w:val="24"/>
+          <w:szCs w:val="24"/>
+          <w:lang w:val="es-ES"/>
+        </w:rPr>
+        <w:t>muestra</w:t>
+      </w:r>
+      <w:r>
+        <w:rPr>
+          <w:rFonts w:ascii="Times New Roman" w:hAnsi="Times New Roman" w:cs="Times New Roman"/>
+          <w:sz w:val="24"/>
+          <w:szCs w:val="24"/>
+          <w:lang w:val="es-ES"/>
+        </w:rPr>
+        <w:t xml:space="preserve"> una sencilla página inicial con el nombre de la empresa </w:t>
+      </w:r>
+      <w:proofErr w:type="spellStart"/>
+      <w:r>
+        <w:rPr>
+          <w:rFonts w:ascii="Times New Roman" w:hAnsi="Times New Roman" w:cs="Times New Roman"/>
+          <w:sz w:val="24"/>
+          <w:szCs w:val="24"/>
+          <w:lang w:val="es-ES"/>
+        </w:rPr>
+        <w:t>Jpt</w:t>
+      </w:r>
+      <w:proofErr w:type="spellEnd"/>
+      <w:r>
+        <w:rPr>
+          <w:rFonts w:ascii="Times New Roman" w:hAnsi="Times New Roman" w:cs="Times New Roman"/>
+          <w:sz w:val="24"/>
+          <w:szCs w:val="24"/>
+          <w:lang w:val="es-ES"/>
+        </w:rPr>
+        <w:t xml:space="preserve"> y el nombre de quien lo ha desarrollado, Al final de la paina se visualiza lo que tiene y puede hacer esta app.</w:t>
+      </w:r>
+    </w:p>
+    <w:p>
+      <w:pPr>
+        <w:jc w:val="both"/>
+        <w:rPr>
+          <w:rFonts w:ascii="Times New Roman" w:hAnsi="Times New Roman" w:cs="Times New Roman"/>
+          <w:sz w:val="24"/>
+          <w:szCs w:val="24"/>
+          <w:lang w:val="es-ES"/>
+        </w:rPr>
+      </w:pPr>
+      <w:r>
+        <w:rPr>
+          <w:rFonts w:ascii="Times New Roman" w:hAnsi="Times New Roman" w:cs="Times New Roman"/>
+          <w:noProof/>
+          <w:sz w:val="24"/>
+          <w:szCs w:val="24"/>
+          <w:lang w:val="es-ES"/>
+        </w:rPr>
         <w:lastRenderedPageBreak/>
-        <w:t xml:space="preserve">Puede accederlos con tan solo </w:t>
-      </w:r>
-      <w:r>
-        <w:rPr>
-          <w:rFonts w:ascii="Times New Roman" w:hAnsi="Times New Roman" w:cs="Times New Roman"/>
-          <w:sz w:val="24"/>
-          <w:szCs w:val="24"/>
-          <w:lang w:val="es-ES"/>
-        </w:rPr>
-        <w:t>hacer click sobre cada uno de ello</w:t>
-      </w:r>
-      <w:r>
-        <w:rPr>
-          <w:rFonts w:ascii="Times New Roman" w:hAnsi="Times New Roman" w:cs="Times New Roman"/>
-          <w:sz w:val="24"/>
-          <w:szCs w:val="24"/>
-          <w:lang w:val="es-ES"/>
-        </w:rPr>
-        <w:t>, estos le llevarán a opciones distintas para cada caso en particular.</w:t>
-      </w:r>
-    </w:p>
-    <w:p>
-      <w:pPr>
-        <w:jc w:val="both"/>
-        <w:rPr>
-          <w:rFonts w:ascii="Times New Roman" w:hAnsi="Times New Roman" w:cs="Times New Roman"/>
-          <w:sz w:val="24"/>
-          <w:szCs w:val="24"/>
-          <w:lang w:val="es-ES"/>
-        </w:rPr>
-      </w:pPr>
-    </w:p>
-    <w:p>
-      <w:pPr>
-        <w:ind w:left="708"/>
-        <w:jc w:val="both"/>
-        <w:rPr>
-          <w:rFonts w:ascii="Times New Roman" w:hAnsi="Times New Roman" w:cs="Times New Roman"/>
-          <w:b/>
-          <w:bCs/>
-          <w:sz w:val="24"/>
-          <w:szCs w:val="24"/>
-          <w:lang w:val="es-ES"/>
-        </w:rPr>
-      </w:pPr>
-      <w:r>
-        <w:rPr>
-          <w:rFonts w:ascii="Times New Roman" w:hAnsi="Times New Roman" w:cs="Times New Roman"/>
-          <w:b/>
-          <w:bCs/>
-          <w:sz w:val="24"/>
-          <w:szCs w:val="24"/>
-          <w:lang w:val="es-ES"/>
-        </w:rPr>
-        <w:t>OPCION: INICIO</w:t>
-      </w:r>
-    </w:p>
-    <w:p>
-      <w:pPr>
-        <w:jc w:val="both"/>
-        <w:rPr>
-          <w:rFonts w:ascii="Times New Roman" w:hAnsi="Times New Roman" w:cs="Times New Roman"/>
-          <w:sz w:val="24"/>
-          <w:szCs w:val="24"/>
-          <w:lang w:val="es-ES"/>
-        </w:rPr>
-      </w:pPr>
-      <w:r>
-        <w:rPr>
-          <w:rFonts w:ascii="Times New Roman" w:hAnsi="Times New Roman" w:cs="Times New Roman"/>
-          <w:sz w:val="24"/>
-          <w:szCs w:val="24"/>
-          <w:lang w:val="es-ES"/>
-        </w:rPr>
-        <w:t xml:space="preserve">En esta opción </w:t>
-      </w:r>
-      <w:r>
-        <w:rPr>
-          <w:rFonts w:ascii="Times New Roman" w:hAnsi="Times New Roman" w:cs="Times New Roman"/>
-          <w:sz w:val="24"/>
-          <w:szCs w:val="24"/>
-          <w:lang w:val="es-ES"/>
-        </w:rPr>
-        <w:t xml:space="preserve">se </w:t>
-      </w:r>
-      <w:r>
-        <w:rPr>
-          <w:rFonts w:ascii="Times New Roman" w:hAnsi="Times New Roman" w:cs="Times New Roman"/>
-          <w:sz w:val="24"/>
-          <w:szCs w:val="24"/>
-          <w:lang w:val="es-ES"/>
-        </w:rPr>
-        <w:t>muestra</w:t>
-      </w:r>
-      <w:r>
-        <w:rPr>
-          <w:rFonts w:ascii="Times New Roman" w:hAnsi="Times New Roman" w:cs="Times New Roman"/>
-          <w:sz w:val="24"/>
-          <w:szCs w:val="24"/>
-          <w:lang w:val="es-ES"/>
-        </w:rPr>
-        <w:t xml:space="preserve"> una sencilla página inicial con el nombre de la empresa Jpt y el nombre de quien lo ha desarrollado, Al final de la paina se visualiza lo que tiene y puede hacer esta app.</w:t>
-      </w:r>
-    </w:p>
-    <w:p>
-      <w:pPr>
-        <w:jc w:val="both"/>
-        <w:rPr>
-          <w:rFonts w:ascii="Times New Roman" w:hAnsi="Times New Roman" w:cs="Times New Roman"/>
-          <w:sz w:val="24"/>
-          <w:szCs w:val="24"/>
-          <w:lang w:val="es-ES"/>
-        </w:rPr>
-      </w:pPr>
-      <w:r>
-        <w:rPr>
-          <w:rFonts w:ascii="Times New Roman" w:hAnsi="Times New Roman" w:cs="Times New Roman"/>
-          <w:sz w:val="24"/>
-          <w:szCs w:val="24"/>
-          <w:lang w:val="es-ES"/>
-        </w:rPr>
         <w:drawing>
           <wp:inline distT="0" distB="0" distL="0" distR="0" wp14:anchorId="3585A7EB" wp14:editId="5A902F4A">
             <wp:extent cx="5612130" cy="2571115"/>
@@ -4018,16 +4637,7 @@
           <w:szCs w:val="24"/>
           <w:lang w:val="es-ES"/>
         </w:rPr>
-        <w:t xml:space="preserve"> </w:t>
-      </w:r>
-      <w:r>
-        <w:rPr>
-          <w:rFonts w:ascii="Times New Roman" w:hAnsi="Times New Roman" w:cs="Times New Roman"/>
-          <w:sz w:val="24"/>
-          <w:szCs w:val="24"/>
-          <w:lang w:val="es-ES"/>
-        </w:rPr>
-        <w:t>un listado completo de las humedades registradas en la base de datos, además aparece una gr</w:t>
+        <w:t xml:space="preserve"> un listado completo de las humedades registradas en la base de datos, además aparece una gr</w:t>
       </w:r>
       <w:r>
         <w:rPr>
@@ -4088,6 +4698,7 @@
       <w:r>
         <w:rPr>
           <w:rFonts w:ascii="Times New Roman" w:hAnsi="Times New Roman" w:cs="Times New Roman"/>
+          <w:noProof/>
           <w:sz w:val="24"/>
           <w:szCs w:val="24"/>
           <w:lang w:val="es-ES"/>
@@ -4097,364 +4708,6 @@
             <wp:extent cx="5612130" cy="2576195"/>
             <wp:effectExtent l="0" t="0" r="7620" b="0"/>
             <wp:docPr id="14" name="Imagen 14"/>
-            <wp:cNvGraphicFramePr>
-              <a:graphicFrameLocks xmlns:a="http://schemas.openxmlformats.org/drawingml/2006/main" noChangeAspect="1"/>
-            </wp:cNvGraphicFramePr>
-            <a:graphic xmlns:a="http://schemas.openxmlformats.org/drawingml/2006/main">
-              <a:graphicData uri="http://schemas.openxmlformats.org/drawingml/2006/picture">
-                <pic:pic xmlns:pic="http://schemas.openxmlformats.org/drawingml/2006/picture">
-                  <pic:nvPicPr>
-                    <pic:cNvPr id="1" name=""/>
-                    <pic:cNvPicPr/>
-                  </pic:nvPicPr>
-                  <pic:blipFill>
-                    <a:blip r:embed="rId23"/>
-                    <a:stretch>
-                      <a:fillRect/>
-                    </a:stretch>
-                  </pic:blipFill>
-                  <pic:spPr>
-                    <a:xfrm>
-                      <a:off x="0" y="0"/>
-                      <a:ext cx="5612130" cy="2576195"/>
-                    </a:xfrm>
-                    <a:prstGeom prst="rect">
-                      <a:avLst/>
-                    </a:prstGeom>
-                  </pic:spPr>
-                </pic:pic>
-              </a:graphicData>
-            </a:graphic>
-          </wp:inline>
-        </w:drawing>
-      </w:r>
-    </w:p>
-    <w:p>
-      <w:pPr>
-        <w:ind w:left="708"/>
-        <w:jc w:val="both"/>
-        <w:rPr>
-          <w:rFonts w:ascii="Times New Roman" w:hAnsi="Times New Roman" w:cs="Times New Roman"/>
-          <w:b/>
-          <w:bCs/>
-          <w:sz w:val="24"/>
-          <w:szCs w:val="24"/>
-          <w:lang w:val="es-ES"/>
-        </w:rPr>
-      </w:pPr>
-      <w:r>
-        <w:rPr>
-          <w:rFonts w:ascii="Times New Roman" w:hAnsi="Times New Roman" w:cs="Times New Roman"/>
-          <w:b/>
-          <w:bCs/>
-          <w:sz w:val="24"/>
-          <w:szCs w:val="24"/>
-          <w:lang w:val="es-ES"/>
-        </w:rPr>
-        <w:lastRenderedPageBreak/>
-        <w:t xml:space="preserve">OPCION: </w:t>
-      </w:r>
-      <w:r>
-        <w:rPr>
-          <w:rFonts w:ascii="Times New Roman" w:hAnsi="Times New Roman" w:cs="Times New Roman"/>
-          <w:b/>
-          <w:bCs/>
-          <w:sz w:val="24"/>
-          <w:szCs w:val="24"/>
-          <w:lang w:val="es-ES"/>
-        </w:rPr>
-        <w:t>TEMPERATURA</w:t>
-      </w:r>
-    </w:p>
-    <w:p>
-      <w:pPr>
-        <w:jc w:val="both"/>
-        <w:rPr>
-          <w:rFonts w:ascii="Times New Roman" w:hAnsi="Times New Roman" w:cs="Times New Roman"/>
-          <w:sz w:val="24"/>
-          <w:szCs w:val="24"/>
-          <w:lang w:val="es-ES"/>
-        </w:rPr>
-      </w:pPr>
-      <w:r>
-        <w:rPr>
-          <w:rFonts w:ascii="Times New Roman" w:hAnsi="Times New Roman" w:cs="Times New Roman"/>
-          <w:sz w:val="24"/>
-          <w:szCs w:val="24"/>
-          <w:lang w:val="es-ES"/>
-        </w:rPr>
-        <w:t>Esta opción muestra</w:t>
-      </w:r>
-      <w:r>
-        <w:rPr>
-          <w:rFonts w:ascii="Times New Roman" w:hAnsi="Times New Roman" w:cs="Times New Roman"/>
-          <w:sz w:val="24"/>
-          <w:szCs w:val="24"/>
-          <w:lang w:val="es-ES"/>
-        </w:rPr>
-        <w:t xml:space="preserve"> un listado completo de las </w:t>
-      </w:r>
-      <w:r>
-        <w:rPr>
-          <w:rFonts w:ascii="Times New Roman" w:hAnsi="Times New Roman" w:cs="Times New Roman"/>
-          <w:sz w:val="24"/>
-          <w:szCs w:val="24"/>
-          <w:lang w:val="es-ES"/>
-        </w:rPr>
-        <w:t>temperaturas</w:t>
-      </w:r>
-      <w:r>
-        <w:rPr>
-          <w:rFonts w:ascii="Times New Roman" w:hAnsi="Times New Roman" w:cs="Times New Roman"/>
-          <w:sz w:val="24"/>
-          <w:szCs w:val="24"/>
-          <w:lang w:val="es-ES"/>
-        </w:rPr>
-        <w:t xml:space="preserve"> registradas en la base de datos, además aparece una gráfica tipo Bar </w:t>
-      </w:r>
-      <w:r>
-        <w:rPr>
-          <w:rFonts w:ascii="Times New Roman" w:hAnsi="Times New Roman" w:cs="Times New Roman"/>
-          <w:sz w:val="24"/>
-          <w:szCs w:val="24"/>
-          <w:lang w:val="es-ES"/>
-        </w:rPr>
-        <w:t>Chart</w:t>
-      </w:r>
-      <w:r>
-        <w:rPr>
-          <w:rFonts w:ascii="Times New Roman" w:hAnsi="Times New Roman" w:cs="Times New Roman"/>
-          <w:sz w:val="24"/>
-          <w:szCs w:val="24"/>
-          <w:lang w:val="es-ES"/>
-        </w:rPr>
-        <w:t xml:space="preserve"> </w:t>
-      </w:r>
-      <w:r>
-        <w:rPr>
-          <w:rFonts w:ascii="Times New Roman" w:hAnsi="Times New Roman" w:cs="Times New Roman"/>
-          <w:sz w:val="24"/>
-          <w:szCs w:val="24"/>
-          <w:lang w:val="es-ES"/>
-        </w:rPr>
-        <w:t>donde se presentan los datos de manera estática</w:t>
-      </w:r>
-      <w:r>
-        <w:rPr>
-          <w:rFonts w:ascii="Times New Roman" w:hAnsi="Times New Roman" w:cs="Times New Roman"/>
-          <w:sz w:val="24"/>
-          <w:szCs w:val="24"/>
-          <w:lang w:val="es-ES"/>
-        </w:rPr>
-        <w:t>.</w:t>
-      </w:r>
-    </w:p>
-    <w:p>
-      <w:pPr>
-        <w:jc w:val="center"/>
-        <w:rPr>
-          <w:rFonts w:ascii="Times New Roman" w:hAnsi="Times New Roman" w:cs="Times New Roman"/>
-          <w:sz w:val="24"/>
-          <w:szCs w:val="24"/>
-          <w:lang w:val="es-ES"/>
-        </w:rPr>
-      </w:pPr>
-      <w:r>
-        <w:rPr>
-          <w:rFonts w:ascii="Times New Roman" w:hAnsi="Times New Roman" w:cs="Times New Roman"/>
-          <w:sz w:val="24"/>
-          <w:szCs w:val="24"/>
-          <w:lang w:val="es-ES"/>
-        </w:rPr>
-        <w:drawing>
-          <wp:inline distT="0" distB="0" distL="0" distR="0" wp14:anchorId="0D01DC70" wp14:editId="48F8883C">
-            <wp:extent cx="5612130" cy="2555240"/>
-            <wp:effectExtent l="0" t="0" r="7620" b="0"/>
-            <wp:docPr id="15" name="Imagen 15"/>
-            <wp:cNvGraphicFramePr>
-              <a:graphicFrameLocks xmlns:a="http://schemas.openxmlformats.org/drawingml/2006/main" noChangeAspect="1"/>
-            </wp:cNvGraphicFramePr>
-            <a:graphic xmlns:a="http://schemas.openxmlformats.org/drawingml/2006/main">
-              <a:graphicData uri="http://schemas.openxmlformats.org/drawingml/2006/picture">
-                <pic:pic xmlns:pic="http://schemas.openxmlformats.org/drawingml/2006/picture">
-                  <pic:nvPicPr>
-                    <pic:cNvPr id="1" name=""/>
-                    <pic:cNvPicPr/>
-                  </pic:nvPicPr>
-                  <pic:blipFill>
-                    <a:blip r:embed="rId24"/>
-                    <a:stretch>
-                      <a:fillRect/>
-                    </a:stretch>
-                  </pic:blipFill>
-                  <pic:spPr>
-                    <a:xfrm>
-                      <a:off x="0" y="0"/>
-                      <a:ext cx="5612130" cy="2555240"/>
-                    </a:xfrm>
-                    <a:prstGeom prst="rect">
-                      <a:avLst/>
-                    </a:prstGeom>
-                  </pic:spPr>
-                </pic:pic>
-              </a:graphicData>
-            </a:graphic>
-          </wp:inline>
-        </w:drawing>
-      </w:r>
-    </w:p>
-    <w:p>
-      <w:pPr>
-        <w:jc w:val="center"/>
-        <w:rPr>
-          <w:rFonts w:ascii="Times New Roman" w:hAnsi="Times New Roman" w:cs="Times New Roman"/>
-          <w:sz w:val="24"/>
-          <w:szCs w:val="24"/>
-          <w:lang w:val="es-ES"/>
-        </w:rPr>
-      </w:pPr>
-    </w:p>
-    <w:p>
-      <w:pPr>
-        <w:ind w:left="708"/>
-        <w:jc w:val="both"/>
-        <w:rPr>
-          <w:rFonts w:ascii="Times New Roman" w:hAnsi="Times New Roman" w:cs="Times New Roman"/>
-          <w:b/>
-          <w:bCs/>
-          <w:sz w:val="24"/>
-          <w:szCs w:val="24"/>
-          <w:lang w:val="es-ES"/>
-        </w:rPr>
-      </w:pPr>
-      <w:r>
-        <w:rPr>
-          <w:rFonts w:ascii="Times New Roman" w:hAnsi="Times New Roman" w:cs="Times New Roman"/>
-          <w:b/>
-          <w:bCs/>
-          <w:sz w:val="24"/>
-          <w:szCs w:val="24"/>
-          <w:lang w:val="es-ES"/>
-        </w:rPr>
-        <w:t xml:space="preserve">OPCION: </w:t>
-      </w:r>
-      <w:r>
-        <w:rPr>
-          <w:rFonts w:ascii="Times New Roman" w:hAnsi="Times New Roman" w:cs="Times New Roman"/>
-          <w:b/>
-          <w:bCs/>
-          <w:sz w:val="24"/>
-          <w:szCs w:val="24"/>
-          <w:lang w:val="es-ES"/>
-        </w:rPr>
-        <w:t>NIVEL</w:t>
-      </w:r>
-    </w:p>
-    <w:p>
-      <w:pPr>
-        <w:jc w:val="both"/>
-        <w:rPr>
-          <w:rFonts w:ascii="Times New Roman" w:hAnsi="Times New Roman" w:cs="Times New Roman"/>
-          <w:sz w:val="24"/>
-          <w:szCs w:val="24"/>
-          <w:lang w:val="es-ES"/>
-        </w:rPr>
-      </w:pPr>
-      <w:r>
-        <w:rPr>
-          <w:rFonts w:ascii="Times New Roman" w:hAnsi="Times New Roman" w:cs="Times New Roman"/>
-          <w:sz w:val="24"/>
-          <w:szCs w:val="24"/>
-          <w:lang w:val="es-ES"/>
-        </w:rPr>
-        <w:t>Esta opción muestra</w:t>
-      </w:r>
-      <w:r>
-        <w:rPr>
-          <w:rFonts w:ascii="Times New Roman" w:hAnsi="Times New Roman" w:cs="Times New Roman"/>
-          <w:sz w:val="24"/>
-          <w:szCs w:val="24"/>
-          <w:lang w:val="es-ES"/>
-        </w:rPr>
-        <w:t xml:space="preserve"> un listado completo de l</w:t>
-      </w:r>
-      <w:r>
-        <w:rPr>
-          <w:rFonts w:ascii="Times New Roman" w:hAnsi="Times New Roman" w:cs="Times New Roman"/>
-          <w:sz w:val="24"/>
-          <w:szCs w:val="24"/>
-          <w:lang w:val="es-ES"/>
-        </w:rPr>
-        <w:t>os niveles</w:t>
-      </w:r>
-      <w:r>
-        <w:rPr>
-          <w:rFonts w:ascii="Times New Roman" w:hAnsi="Times New Roman" w:cs="Times New Roman"/>
-          <w:sz w:val="24"/>
-          <w:szCs w:val="24"/>
-          <w:lang w:val="es-ES"/>
-        </w:rPr>
-        <w:t xml:space="preserve"> registrad</w:t>
-      </w:r>
-      <w:r>
-        <w:rPr>
-          <w:rFonts w:ascii="Times New Roman" w:hAnsi="Times New Roman" w:cs="Times New Roman"/>
-          <w:sz w:val="24"/>
-          <w:szCs w:val="24"/>
-          <w:lang w:val="es-ES"/>
-        </w:rPr>
-        <w:t>o</w:t>
-      </w:r>
-      <w:r>
-        <w:rPr>
-          <w:rFonts w:ascii="Times New Roman" w:hAnsi="Times New Roman" w:cs="Times New Roman"/>
-          <w:sz w:val="24"/>
-          <w:szCs w:val="24"/>
-          <w:lang w:val="es-ES"/>
-        </w:rPr>
-        <w:t xml:space="preserve">s en la base de datos, además aparece una gráfica tipo </w:t>
-      </w:r>
-      <w:r>
-        <w:rPr>
-          <w:rFonts w:ascii="Times New Roman" w:hAnsi="Times New Roman" w:cs="Times New Roman"/>
-          <w:sz w:val="24"/>
-          <w:szCs w:val="24"/>
-          <w:lang w:val="es-ES"/>
-        </w:rPr>
-        <w:t>Doughnut Chart</w:t>
-      </w:r>
-      <w:r>
-        <w:rPr>
-          <w:rFonts w:ascii="Times New Roman" w:hAnsi="Times New Roman" w:cs="Times New Roman"/>
-          <w:sz w:val="24"/>
-          <w:szCs w:val="24"/>
-          <w:lang w:val="es-ES"/>
-        </w:rPr>
-        <w:t xml:space="preserve"> donde se presentan los datos de manera estática.</w:t>
-      </w:r>
-    </w:p>
-    <w:p>
-      <w:pPr>
-        <w:jc w:val="center"/>
-        <w:rPr>
-          <w:rFonts w:ascii="Times New Roman" w:hAnsi="Times New Roman" w:cs="Times New Roman"/>
-          <w:sz w:val="24"/>
-          <w:szCs w:val="24"/>
-          <w:lang w:val="es-ES"/>
-        </w:rPr>
-      </w:pPr>
-      <w:r>
-        <w:rPr>
-          <w:rFonts w:ascii="Times New Roman" w:hAnsi="Times New Roman" w:cs="Times New Roman"/>
-          <w:sz w:val="24"/>
-          <w:szCs w:val="24"/>
-          <w:lang w:val="es-ES"/>
-        </w:rPr>
-        <w:drawing>
-          <wp:inline distT="0" distB="0" distL="0" distR="0" wp14:anchorId="256EEECF" wp14:editId="092C076B">
-            <wp:extent cx="5612130" cy="2567940"/>
-            <wp:effectExtent l="0" t="0" r="7620" b="3810"/>
-            <wp:docPr id="16" name="Imagen 16"/>
             <wp:cNvGraphicFramePr>
               <a:graphicFrameLocks xmlns:a="http://schemas.openxmlformats.org/drawingml/2006/main" noChangeAspect="1"/>
             </wp:cNvGraphicFramePr>
@@ -4474,6 +4727,305 @@
                   <pic:spPr>
                     <a:xfrm>
                       <a:off x="0" y="0"/>
+                      <a:ext cx="5612130" cy="2576195"/>
+                    </a:xfrm>
+                    <a:prstGeom prst="rect">
+                      <a:avLst/>
+                    </a:prstGeom>
+                  </pic:spPr>
+                </pic:pic>
+              </a:graphicData>
+            </a:graphic>
+          </wp:inline>
+        </w:drawing>
+      </w:r>
+    </w:p>
+    <w:p>
+      <w:pPr>
+        <w:ind w:left="708"/>
+        <w:jc w:val="both"/>
+        <w:rPr>
+          <w:rFonts w:ascii="Times New Roman" w:hAnsi="Times New Roman" w:cs="Times New Roman"/>
+          <w:b/>
+          <w:bCs/>
+          <w:sz w:val="24"/>
+          <w:szCs w:val="24"/>
+          <w:lang w:val="es-ES"/>
+        </w:rPr>
+      </w:pPr>
+      <w:r>
+        <w:rPr>
+          <w:rFonts w:ascii="Times New Roman" w:hAnsi="Times New Roman" w:cs="Times New Roman"/>
+          <w:b/>
+          <w:bCs/>
+          <w:sz w:val="24"/>
+          <w:szCs w:val="24"/>
+          <w:lang w:val="es-ES"/>
+        </w:rPr>
+        <w:t xml:space="preserve">OPCION: </w:t>
+      </w:r>
+      <w:r>
+        <w:rPr>
+          <w:rFonts w:ascii="Times New Roman" w:hAnsi="Times New Roman" w:cs="Times New Roman"/>
+          <w:b/>
+          <w:bCs/>
+          <w:sz w:val="24"/>
+          <w:szCs w:val="24"/>
+          <w:lang w:val="es-ES"/>
+        </w:rPr>
+        <w:t>TEMPERATURA</w:t>
+      </w:r>
+    </w:p>
+    <w:p>
+      <w:pPr>
+        <w:jc w:val="both"/>
+        <w:rPr>
+          <w:rFonts w:ascii="Times New Roman" w:hAnsi="Times New Roman" w:cs="Times New Roman"/>
+          <w:sz w:val="24"/>
+          <w:szCs w:val="24"/>
+          <w:lang w:val="es-ES"/>
+        </w:rPr>
+      </w:pPr>
+      <w:r>
+        <w:rPr>
+          <w:rFonts w:ascii="Times New Roman" w:hAnsi="Times New Roman" w:cs="Times New Roman"/>
+          <w:sz w:val="24"/>
+          <w:szCs w:val="24"/>
+          <w:lang w:val="es-ES"/>
+        </w:rPr>
+        <w:t>Esta opción muestra</w:t>
+      </w:r>
+      <w:r>
+        <w:rPr>
+          <w:rFonts w:ascii="Times New Roman" w:hAnsi="Times New Roman" w:cs="Times New Roman"/>
+          <w:sz w:val="24"/>
+          <w:szCs w:val="24"/>
+          <w:lang w:val="es-ES"/>
+        </w:rPr>
+        <w:t xml:space="preserve"> un listado completo de las temperaturas registradas en la base de datos, además aparece una gráfica tipo Bar </w:t>
+      </w:r>
+      <w:r>
+        <w:rPr>
+          <w:rFonts w:ascii="Times New Roman" w:hAnsi="Times New Roman" w:cs="Times New Roman"/>
+          <w:sz w:val="24"/>
+          <w:szCs w:val="24"/>
+          <w:lang w:val="es-ES"/>
+        </w:rPr>
+        <w:t>Chart</w:t>
+      </w:r>
+      <w:r>
+        <w:rPr>
+          <w:rFonts w:ascii="Times New Roman" w:hAnsi="Times New Roman" w:cs="Times New Roman"/>
+          <w:sz w:val="24"/>
+          <w:szCs w:val="24"/>
+          <w:lang w:val="es-ES"/>
+        </w:rPr>
+        <w:t xml:space="preserve"> donde se presentan los datos de manera estática.</w:t>
+      </w:r>
+    </w:p>
+    <w:p>
+      <w:pPr>
+        <w:jc w:val="center"/>
+        <w:rPr>
+          <w:rFonts w:ascii="Times New Roman" w:hAnsi="Times New Roman" w:cs="Times New Roman"/>
+          <w:sz w:val="24"/>
+          <w:szCs w:val="24"/>
+          <w:lang w:val="es-ES"/>
+        </w:rPr>
+      </w:pPr>
+      <w:r>
+        <w:rPr>
+          <w:rFonts w:ascii="Times New Roman" w:hAnsi="Times New Roman" w:cs="Times New Roman"/>
+          <w:noProof/>
+          <w:sz w:val="24"/>
+          <w:szCs w:val="24"/>
+          <w:lang w:val="es-ES"/>
+        </w:rPr>
+        <w:lastRenderedPageBreak/>
+        <w:drawing>
+          <wp:inline distT="0" distB="0" distL="0" distR="0" wp14:anchorId="0D01DC70" wp14:editId="48F8883C">
+            <wp:extent cx="5612130" cy="2555240"/>
+            <wp:effectExtent l="0" t="0" r="7620" b="0"/>
+            <wp:docPr id="15" name="Imagen 15"/>
+            <wp:cNvGraphicFramePr>
+              <a:graphicFrameLocks xmlns:a="http://schemas.openxmlformats.org/drawingml/2006/main" noChangeAspect="1"/>
+            </wp:cNvGraphicFramePr>
+            <a:graphic xmlns:a="http://schemas.openxmlformats.org/drawingml/2006/main">
+              <a:graphicData uri="http://schemas.openxmlformats.org/drawingml/2006/picture">
+                <pic:pic xmlns:pic="http://schemas.openxmlformats.org/drawingml/2006/picture">
+                  <pic:nvPicPr>
+                    <pic:cNvPr id="1" name=""/>
+                    <pic:cNvPicPr/>
+                  </pic:nvPicPr>
+                  <pic:blipFill>
+                    <a:blip r:embed="rId26"/>
+                    <a:stretch>
+                      <a:fillRect/>
+                    </a:stretch>
+                  </pic:blipFill>
+                  <pic:spPr>
+                    <a:xfrm>
+                      <a:off x="0" y="0"/>
+                      <a:ext cx="5612130" cy="2555240"/>
+                    </a:xfrm>
+                    <a:prstGeom prst="rect">
+                      <a:avLst/>
+                    </a:prstGeom>
+                  </pic:spPr>
+                </pic:pic>
+              </a:graphicData>
+            </a:graphic>
+          </wp:inline>
+        </w:drawing>
+      </w:r>
+    </w:p>
+    <w:p>
+      <w:pPr>
+        <w:jc w:val="center"/>
+        <w:rPr>
+          <w:rFonts w:ascii="Times New Roman" w:hAnsi="Times New Roman" w:cs="Times New Roman"/>
+          <w:sz w:val="24"/>
+          <w:szCs w:val="24"/>
+          <w:lang w:val="es-ES"/>
+        </w:rPr>
+      </w:pPr>
+    </w:p>
+    <w:p>
+      <w:pPr>
+        <w:ind w:left="708"/>
+        <w:jc w:val="both"/>
+        <w:rPr>
+          <w:rFonts w:ascii="Times New Roman" w:hAnsi="Times New Roman" w:cs="Times New Roman"/>
+          <w:b/>
+          <w:bCs/>
+          <w:sz w:val="24"/>
+          <w:szCs w:val="24"/>
+          <w:lang w:val="es-ES"/>
+        </w:rPr>
+      </w:pPr>
+      <w:r>
+        <w:rPr>
+          <w:rFonts w:ascii="Times New Roman" w:hAnsi="Times New Roman" w:cs="Times New Roman"/>
+          <w:b/>
+          <w:bCs/>
+          <w:sz w:val="24"/>
+          <w:szCs w:val="24"/>
+          <w:lang w:val="es-ES"/>
+        </w:rPr>
+        <w:t xml:space="preserve">OPCION: </w:t>
+      </w:r>
+      <w:r>
+        <w:rPr>
+          <w:rFonts w:ascii="Times New Roman" w:hAnsi="Times New Roman" w:cs="Times New Roman"/>
+          <w:b/>
+          <w:bCs/>
+          <w:sz w:val="24"/>
+          <w:szCs w:val="24"/>
+          <w:lang w:val="es-ES"/>
+        </w:rPr>
+        <w:t>NIVEL</w:t>
+      </w:r>
+    </w:p>
+    <w:p>
+      <w:pPr>
+        <w:jc w:val="both"/>
+        <w:rPr>
+          <w:rFonts w:ascii="Times New Roman" w:hAnsi="Times New Roman" w:cs="Times New Roman"/>
+          <w:sz w:val="24"/>
+          <w:szCs w:val="24"/>
+          <w:lang w:val="es-ES"/>
+        </w:rPr>
+      </w:pPr>
+      <w:r>
+        <w:rPr>
+          <w:rFonts w:ascii="Times New Roman" w:hAnsi="Times New Roman" w:cs="Times New Roman"/>
+          <w:sz w:val="24"/>
+          <w:szCs w:val="24"/>
+          <w:lang w:val="es-ES"/>
+        </w:rPr>
+        <w:t>Esta opción muestra</w:t>
+      </w:r>
+      <w:r>
+        <w:rPr>
+          <w:rFonts w:ascii="Times New Roman" w:hAnsi="Times New Roman" w:cs="Times New Roman"/>
+          <w:sz w:val="24"/>
+          <w:szCs w:val="24"/>
+          <w:lang w:val="es-ES"/>
+        </w:rPr>
+        <w:t xml:space="preserve"> un listado completo de los niveles registrados en la base de datos, además aparece una gráfica tipo </w:t>
+      </w:r>
+      <w:proofErr w:type="spellStart"/>
+      <w:r>
+        <w:rPr>
+          <w:rFonts w:ascii="Times New Roman" w:hAnsi="Times New Roman" w:cs="Times New Roman"/>
+          <w:sz w:val="24"/>
+          <w:szCs w:val="24"/>
+          <w:lang w:val="es-ES"/>
+        </w:rPr>
+        <w:t>Doughnut</w:t>
+      </w:r>
+      <w:proofErr w:type="spellEnd"/>
+      <w:r>
+        <w:rPr>
+          <w:rFonts w:ascii="Times New Roman" w:hAnsi="Times New Roman" w:cs="Times New Roman"/>
+          <w:sz w:val="24"/>
+          <w:szCs w:val="24"/>
+          <w:lang w:val="es-ES"/>
+        </w:rPr>
+        <w:t xml:space="preserve"> Chart</w:t>
+      </w:r>
+      <w:r>
+        <w:rPr>
+          <w:rFonts w:ascii="Times New Roman" w:hAnsi="Times New Roman" w:cs="Times New Roman"/>
+          <w:sz w:val="24"/>
+          <w:szCs w:val="24"/>
+          <w:lang w:val="es-ES"/>
+        </w:rPr>
+        <w:t xml:space="preserve"> donde se presentan los datos de manera estática.</w:t>
+      </w:r>
+    </w:p>
+    <w:p>
+      <w:pPr>
+        <w:jc w:val="center"/>
+        <w:rPr>
+          <w:rFonts w:ascii="Times New Roman" w:hAnsi="Times New Roman" w:cs="Times New Roman"/>
+          <w:sz w:val="24"/>
+          <w:szCs w:val="24"/>
+          <w:lang w:val="es-ES"/>
+        </w:rPr>
+      </w:pPr>
+      <w:r>
+        <w:rPr>
+          <w:rFonts w:ascii="Times New Roman" w:hAnsi="Times New Roman" w:cs="Times New Roman"/>
+          <w:noProof/>
+          <w:sz w:val="24"/>
+          <w:szCs w:val="24"/>
+          <w:lang w:val="es-ES"/>
+        </w:rPr>
+        <w:drawing>
+          <wp:inline distT="0" distB="0" distL="0" distR="0" wp14:anchorId="256EEECF" wp14:editId="092C076B">
+            <wp:extent cx="5612130" cy="2567940"/>
+            <wp:effectExtent l="0" t="0" r="7620" b="3810"/>
+            <wp:docPr id="16" name="Imagen 16"/>
+            <wp:cNvGraphicFramePr>
+              <a:graphicFrameLocks xmlns:a="http://schemas.openxmlformats.org/drawingml/2006/main" noChangeAspect="1"/>
+            </wp:cNvGraphicFramePr>
+            <a:graphic xmlns:a="http://schemas.openxmlformats.org/drawingml/2006/main">
+              <a:graphicData uri="http://schemas.openxmlformats.org/drawingml/2006/picture">
+                <pic:pic xmlns:pic="http://schemas.openxmlformats.org/drawingml/2006/picture">
+                  <pic:nvPicPr>
+                    <pic:cNvPr id="1" name=""/>
+                    <pic:cNvPicPr/>
+                  </pic:nvPicPr>
+                  <pic:blipFill>
+                    <a:blip r:embed="rId27"/>
+                    <a:stretch>
+                      <a:fillRect/>
+                    </a:stretch>
+                  </pic:blipFill>
+                  <pic:spPr>
+                    <a:xfrm>
+                      <a:off x="0" y="0"/>
                       <a:ext cx="5612130" cy="2567940"/>
                     </a:xfrm>
                     <a:prstGeom prst="rect">
@@ -4548,38 +5100,38 @@
           <w:szCs w:val="24"/>
           <w:lang w:val="es-ES"/>
         </w:rPr>
+        <w:t xml:space="preserve">OPCION: </w:t>
+      </w:r>
+      <w:r>
+        <w:rPr>
+          <w:rFonts w:ascii="Times New Roman" w:hAnsi="Times New Roman" w:cs="Times New Roman"/>
+          <w:b/>
+          <w:bCs/>
+          <w:sz w:val="24"/>
+          <w:szCs w:val="24"/>
+          <w:lang w:val="es-ES"/>
+        </w:rPr>
+        <w:t>INDICE</w:t>
+      </w:r>
+    </w:p>
+    <w:p>
+      <w:pPr>
+        <w:jc w:val="both"/>
+        <w:rPr>
+          <w:rFonts w:ascii="Times New Roman" w:hAnsi="Times New Roman" w:cs="Times New Roman"/>
+          <w:sz w:val="24"/>
+          <w:szCs w:val="24"/>
+          <w:lang w:val="es-ES"/>
+        </w:rPr>
+      </w:pPr>
+      <w:r>
+        <w:rPr>
+          <w:rFonts w:ascii="Times New Roman" w:hAnsi="Times New Roman" w:cs="Times New Roman"/>
+          <w:sz w:val="24"/>
+          <w:szCs w:val="24"/>
+          <w:lang w:val="es-ES"/>
+        </w:rPr>
         <w:lastRenderedPageBreak/>
-        <w:t xml:space="preserve">OPCION: </w:t>
-      </w:r>
-      <w:r>
-        <w:rPr>
-          <w:rFonts w:ascii="Times New Roman" w:hAnsi="Times New Roman" w:cs="Times New Roman"/>
-          <w:b/>
-          <w:bCs/>
-          <w:sz w:val="24"/>
-          <w:szCs w:val="24"/>
-          <w:lang w:val="es-ES"/>
-        </w:rPr>
-        <w:t>INDICE</w:t>
-      </w:r>
-    </w:p>
-    <w:p>
-      <w:pPr>
-        <w:jc w:val="both"/>
-        <w:rPr>
-          <w:rFonts w:ascii="Times New Roman" w:hAnsi="Times New Roman" w:cs="Times New Roman"/>
-          <w:sz w:val="24"/>
-          <w:szCs w:val="24"/>
-          <w:lang w:val="es-ES"/>
-        </w:rPr>
-      </w:pPr>
-      <w:r>
-        <w:rPr>
-          <w:rFonts w:ascii="Times New Roman" w:hAnsi="Times New Roman" w:cs="Times New Roman"/>
-          <w:sz w:val="24"/>
-          <w:szCs w:val="24"/>
-          <w:lang w:val="es-ES"/>
-        </w:rPr>
         <w:t>Esta opción muestra</w:t>
       </w:r>
       <w:r>
@@ -4589,52 +5141,7 @@
           <w:szCs w:val="24"/>
           <w:lang w:val="es-ES"/>
         </w:rPr>
-        <w:t xml:space="preserve"> un listado completo de los </w:t>
-      </w:r>
-      <w:r>
-        <w:rPr>
-          <w:rFonts w:ascii="Times New Roman" w:hAnsi="Times New Roman" w:cs="Times New Roman"/>
-          <w:sz w:val="24"/>
-          <w:szCs w:val="24"/>
-          <w:lang w:val="es-ES"/>
-        </w:rPr>
-        <w:t>índices</w:t>
-      </w:r>
-      <w:r>
-        <w:rPr>
-          <w:rFonts w:ascii="Times New Roman" w:hAnsi="Times New Roman" w:cs="Times New Roman"/>
-          <w:sz w:val="24"/>
-          <w:szCs w:val="24"/>
-          <w:lang w:val="es-ES"/>
-        </w:rPr>
-        <w:t xml:space="preserve"> registrad</w:t>
-      </w:r>
-      <w:r>
-        <w:rPr>
-          <w:rFonts w:ascii="Times New Roman" w:hAnsi="Times New Roman" w:cs="Times New Roman"/>
-          <w:sz w:val="24"/>
-          <w:szCs w:val="24"/>
-          <w:lang w:val="es-ES"/>
-        </w:rPr>
-        <w:t>o</w:t>
-      </w:r>
-      <w:r>
-        <w:rPr>
-          <w:rFonts w:ascii="Times New Roman" w:hAnsi="Times New Roman" w:cs="Times New Roman"/>
-          <w:sz w:val="24"/>
-          <w:szCs w:val="24"/>
-          <w:lang w:val="es-ES"/>
-        </w:rPr>
-        <w:t xml:space="preserve">s en la base de datos, además aparece </w:t>
-      </w:r>
-      <w:r>
-        <w:rPr>
-          <w:rFonts w:ascii="Times New Roman" w:hAnsi="Times New Roman" w:cs="Times New Roman"/>
-          <w:sz w:val="24"/>
-          <w:szCs w:val="24"/>
-          <w:lang w:val="es-ES"/>
-        </w:rPr>
-        <w:t xml:space="preserve">un formulario </w:t>
+        <w:t xml:space="preserve"> un listado completo de los índices registrados en la base de datos, además aparece un formulario </w:t>
       </w:r>
       <w:r>
         <w:rPr>
@@ -4706,6 +5213,7 @@
       <w:r>
         <w:rPr>
           <w:rFonts w:ascii="Times New Roman" w:hAnsi="Times New Roman" w:cs="Times New Roman"/>
+          <w:noProof/>
           <w:sz w:val="24"/>
           <w:szCs w:val="24"/>
           <w:lang w:val="es-ES"/>
@@ -4726,7 +5234,7 @@
                     <pic:cNvPicPr/>
                   </pic:nvPicPr>
                   <pic:blipFill rotWithShape="1">
-                    <a:blip r:embed="rId26"/>
+                    <a:blip r:embed="rId28"/>
                     <a:srcRect b="22326"/>
                     <a:stretch/>
                   </pic:blipFill>
@@ -4771,7 +5279,17 @@
           <w:szCs w:val="24"/>
           <w:lang w:val="es-ES"/>
         </w:rPr>
-        <w:t xml:space="preserve">Para registrar el índice ambiental calculado en la aplicación, solo basta copiarlo y pegarlo en el campo donde se pide y luego presionar el botón Enviar, una vez enviado la lisa de  </w:t>
+        <w:t xml:space="preserve">Para registrar el índice ambiental calculado en la aplicación, solo basta copiarlo y pegarlo en el campo donde se pide y luego presionar el botón Enviar, una vez enviado la lisa </w:t>
+      </w:r>
+      <w:proofErr w:type="gramStart"/>
+      <w:r>
+        <w:rPr>
+          <w:rFonts w:ascii="Times New Roman" w:hAnsi="Times New Roman" w:cs="Times New Roman"/>
+          <w:sz w:val="24"/>
+          <w:szCs w:val="24"/>
+          <w:lang w:val="es-ES"/>
+        </w:rPr>
+        <w:t xml:space="preserve">de  </w:t>
       </w:r>
       <w:r>
         <w:rPr>
@@ -4782,6 +5300,7 @@
         </w:rPr>
         <w:t>Índices</w:t>
       </w:r>
+      <w:proofErr w:type="gramEnd"/>
       <w:r>
         <w:rPr>
           <w:rFonts w:ascii="Times New Roman" w:hAnsi="Times New Roman" w:cs="Times New Roman"/>

</xml_diff>